<commit_message>
modified:   PoltavskiVictorWorkLog.docx 	modified:   SolitaireDriver.java
</commit_message>
<xml_diff>
--- a/PoltavskiVictorWorkLog.docx
+++ b/PoltavskiVictorWorkLog.docx
@@ -501,6 +501,184 @@
         </w:rPr>
       </w:pPr>
       <w:r>
+        <w:rPr>
+          <w:rFonts w:ascii="Microsoft JhengHei" w:hAnsi="Microsoft JhengHei"/>
+          <w:sz w:val="24"/>
+          <w:szCs w:val="24"/>
+        </w:rPr>
+      </w:r>
+    </w:p>
+    <w:p>
+      <w:pPr>
+        <w:pStyle w:val="Normal"/>
+        <w:bidi w:val="0"/>
+        <w:jc w:val="start"/>
+        <w:rPr>
+          <w:rFonts w:ascii="Microsoft JhengHei" w:hAnsi="Microsoft JhengHei"/>
+          <w:sz w:val="24"/>
+          <w:szCs w:val="24"/>
+        </w:rPr>
+      </w:pPr>
+      <w:r>
+        <w:rPr>
+          <w:rFonts w:ascii="Microsoft JhengHei" w:hAnsi="Microsoft JhengHei"/>
+          <w:sz w:val="24"/>
+          <w:szCs w:val="24"/>
+        </w:rPr>
+        <w:t>Version 3/8{</w:t>
+      </w:r>
+    </w:p>
+    <w:p>
+      <w:pPr>
+        <w:pStyle w:val="Normal"/>
+        <w:bidi w:val="0"/>
+        <w:jc w:val="start"/>
+        <w:rPr>
+          <w:rFonts w:ascii="Microsoft JhengHei" w:hAnsi="Microsoft JhengHei"/>
+          <w:sz w:val="24"/>
+          <w:szCs w:val="24"/>
+        </w:rPr>
+      </w:pPr>
+      <w:r>
+        <w:rPr>
+          <w:rFonts w:ascii="Microsoft JhengHei" w:hAnsi="Microsoft JhengHei"/>
+          <w:sz w:val="24"/>
+          <w:szCs w:val="24"/>
+        </w:rPr>
+        <w:t>make sure card that aren't the front card are flipped.</w:t>
+      </w:r>
+    </w:p>
+    <w:p>
+      <w:pPr>
+        <w:pStyle w:val="Normal"/>
+        <w:bidi w:val="0"/>
+        <w:jc w:val="start"/>
+        <w:rPr>
+          <w:rFonts w:ascii="Microsoft JhengHei" w:hAnsi="Microsoft JhengHei"/>
+          <w:sz w:val="24"/>
+          <w:szCs w:val="24"/>
+        </w:rPr>
+      </w:pPr>
+      <w:r>
+        <w:rPr>
+          <w:rFonts w:ascii="Microsoft JhengHei" w:hAnsi="Microsoft JhengHei"/>
+          <w:sz w:val="24"/>
+          <w:szCs w:val="24"/>
+        </w:rPr>
+        <w:t>Made pickup and waste deck visible.</w:t>
+      </w:r>
+    </w:p>
+    <w:p>
+      <w:pPr>
+        <w:pStyle w:val="Normal"/>
+        <w:bidi w:val="0"/>
+        <w:jc w:val="start"/>
+        <w:rPr>
+          <w:rFonts w:ascii="Microsoft JhengHei" w:hAnsi="Microsoft JhengHei"/>
+          <w:sz w:val="24"/>
+          <w:szCs w:val="24"/>
+        </w:rPr>
+      </w:pPr>
+      <w:r>
+        <w:rPr>
+          <w:rFonts w:ascii="Microsoft JhengHei" w:hAnsi="Microsoft JhengHei"/>
+          <w:sz w:val="24"/>
+          <w:szCs w:val="24"/>
+        </w:rPr>
+      </w:r>
+    </w:p>
+    <w:p>
+      <w:pPr>
+        <w:pStyle w:val="Normal"/>
+        <w:bidi w:val="0"/>
+        <w:jc w:val="start"/>
+        <w:rPr>
+          <w:rFonts w:ascii="Microsoft JhengHei" w:hAnsi="Microsoft JhengHei"/>
+          <w:sz w:val="24"/>
+          <w:szCs w:val="24"/>
+        </w:rPr>
+      </w:pPr>
+      <w:r>
+        <w:rPr>
+          <w:rFonts w:ascii="Microsoft JhengHei" w:hAnsi="Microsoft JhengHei"/>
+          <w:sz w:val="24"/>
+          <w:szCs w:val="24"/>
+        </w:rPr>
+        <w:t>TODO:</w:t>
+      </w:r>
+    </w:p>
+    <w:p>
+      <w:pPr>
+        <w:pStyle w:val="Normal"/>
+        <w:bidi w:val="0"/>
+        <w:jc w:val="start"/>
+        <w:rPr>
+          <w:rFonts w:ascii="Microsoft JhengHei" w:hAnsi="Microsoft JhengHei"/>
+          <w:sz w:val="24"/>
+          <w:szCs w:val="24"/>
+        </w:rPr>
+      </w:pPr>
+      <w:r>
+        <w:rPr>
+          <w:rFonts w:ascii="Microsoft JhengHei" w:hAnsi="Microsoft JhengHei"/>
+          <w:sz w:val="24"/>
+          <w:szCs w:val="24"/>
+        </w:rPr>
+        <w:t>make secondary piles visible</w:t>
+      </w:r>
+    </w:p>
+    <w:p>
+      <w:pPr>
+        <w:pStyle w:val="Normal"/>
+        <w:bidi w:val="0"/>
+        <w:jc w:val="start"/>
+        <w:rPr>
+          <w:rFonts w:ascii="Microsoft JhengHei" w:hAnsi="Microsoft JhengHei"/>
+          <w:sz w:val="24"/>
+          <w:szCs w:val="24"/>
+        </w:rPr>
+      </w:pPr>
+      <w:r>
+        <w:rPr>
+          <w:rFonts w:ascii="Microsoft JhengHei" w:hAnsi="Microsoft JhengHei"/>
+          <w:sz w:val="24"/>
+          <w:szCs w:val="24"/>
+        </w:rPr>
+        <w:t>start mouse related work(maybe)</w:t>
+      </w:r>
+    </w:p>
+    <w:p>
+      <w:pPr>
+        <w:pStyle w:val="Normal"/>
+        <w:bidi w:val="0"/>
+        <w:jc w:val="start"/>
+        <w:rPr>
+          <w:rFonts w:ascii="Microsoft JhengHei" w:hAnsi="Microsoft JhengHei"/>
+          <w:sz w:val="24"/>
+          <w:szCs w:val="24"/>
+        </w:rPr>
+      </w:pPr>
+      <w:r>
+        <w:rPr>
+          <w:rFonts w:ascii="Microsoft JhengHei" w:hAnsi="Microsoft JhengHei"/>
+          <w:sz w:val="24"/>
+          <w:szCs w:val="24"/>
+        </w:rPr>
+        <w:t>}</w:t>
+      </w:r>
+    </w:p>
+    <w:p>
+      <w:pPr>
+        <w:pStyle w:val="Normal"/>
+        <w:bidi w:val="0"/>
+        <w:jc w:val="start"/>
+        <w:rPr>
+          <w:rFonts w:ascii="Microsoft JhengHei" w:hAnsi="Microsoft JhengHei"/>
+          <w:sz w:val="24"/>
+          <w:szCs w:val="24"/>
+        </w:rPr>
+      </w:pPr>
+      <w:r>
         <w:rPr/>
       </w:r>
     </w:p>
@@ -521,62 +699,27 @@
           <w:sz w:val="24"/>
           <w:szCs w:val="24"/>
         </w:rPr>
-        <w:t>Version 3/8{</w:t>
-      </w:r>
-    </w:p>
-    <w:p>
-      <w:pPr>
-        <w:pStyle w:val="Normal"/>
-        <w:bidi w:val="0"/>
-        <w:jc w:val="start"/>
-        <w:rPr>
-          <w:rFonts w:ascii="Microsoft JhengHei" w:hAnsi="Microsoft JhengHei"/>
-          <w:sz w:val="24"/>
-          <w:szCs w:val="24"/>
-        </w:rPr>
-      </w:pPr>
-      <w:r>
-        <w:rPr>
-          <w:rFonts w:ascii="Microsoft JhengHei" w:hAnsi="Microsoft JhengHei"/>
-          <w:sz w:val="24"/>
-          <w:szCs w:val="24"/>
-        </w:rPr>
-        <w:t>make sure card that aren't the front card are flipped.</w:t>
-      </w:r>
-    </w:p>
-    <w:p>
-      <w:pPr>
-        <w:pStyle w:val="Normal"/>
-        <w:bidi w:val="0"/>
-        <w:jc w:val="start"/>
-        <w:rPr>
-          <w:rFonts w:ascii="Microsoft JhengHei" w:hAnsi="Microsoft JhengHei"/>
-          <w:sz w:val="24"/>
-          <w:szCs w:val="24"/>
-        </w:rPr>
-      </w:pPr>
-      <w:r>
-        <w:rPr>
-          <w:rFonts w:ascii="Microsoft JhengHei" w:hAnsi="Microsoft JhengHei"/>
-          <w:sz w:val="24"/>
-          <w:szCs w:val="24"/>
-        </w:rPr>
-        <w:t>Made pickup and waste deck visible.</w:t>
-      </w:r>
-    </w:p>
-    <w:p>
-      <w:pPr>
-        <w:pStyle w:val="Normal"/>
-        <w:bidi w:val="0"/>
-        <w:jc w:val="start"/>
-        <w:rPr>
-          <w:rFonts w:ascii="Microsoft JhengHei" w:hAnsi="Microsoft JhengHei"/>
-          <w:sz w:val="24"/>
-          <w:szCs w:val="24"/>
-        </w:rPr>
-      </w:pPr>
-      <w:r>
-        <w:rPr/>
+        <w:t>version 4/8{</w:t>
+      </w:r>
+    </w:p>
+    <w:p>
+      <w:pPr>
+        <w:pStyle w:val="Normal"/>
+        <w:bidi w:val="0"/>
+        <w:jc w:val="start"/>
+        <w:rPr>
+          <w:rFonts w:ascii="Microsoft JhengHei" w:hAnsi="Microsoft JhengHei"/>
+          <w:sz w:val="24"/>
+          <w:szCs w:val="24"/>
+        </w:rPr>
+      </w:pPr>
+      <w:r>
+        <w:rPr>
+          <w:rFonts w:ascii="Microsoft JhengHei" w:hAnsi="Microsoft JhengHei"/>
+          <w:sz w:val="24"/>
+          <w:szCs w:val="24"/>
+        </w:rPr>
+        <w:t xml:space="preserve">added all the secondary piles and added outlines to cards. </w:t>
       </w:r>
     </w:p>
     <w:p>
@@ -616,27 +759,7 @@
           <w:sz w:val="24"/>
           <w:szCs w:val="24"/>
         </w:rPr>
-        <w:t>make secondary piles visible</w:t>
-      </w:r>
-    </w:p>
-    <w:p>
-      <w:pPr>
-        <w:pStyle w:val="Normal"/>
-        <w:bidi w:val="0"/>
-        <w:jc w:val="start"/>
-        <w:rPr>
-          <w:rFonts w:ascii="Microsoft JhengHei" w:hAnsi="Microsoft JhengHei"/>
-          <w:sz w:val="24"/>
-          <w:szCs w:val="24"/>
-        </w:rPr>
-      </w:pPr>
-      <w:r>
-        <w:rPr>
-          <w:rFonts w:ascii="Microsoft JhengHei" w:hAnsi="Microsoft JhengHei"/>
-          <w:sz w:val="24"/>
-          <w:szCs w:val="24"/>
-        </w:rPr>
-        <w:t>start mouse related work(maybe)</w:t>
+        <w:t xml:space="preserve">now that all mandatory visuals have been completed, start logic section of game. </w:t>
       </w:r>
     </w:p>
     <w:p>
@@ -662,7 +785,7 @@
     <w:sectPr>
       <w:type w:val="nextPage"/>
       <w:pgSz w:w="12240" w:h="15840"/>
-      <w:pgMar w:left="1134" w:right="1134" w:header="0" w:top="1134" w:footer="0" w:bottom="1134" w:gutter="0"/>
+      <w:pgMar w:left="1134" w:right="1134" w:gutter="0" w:header="0" w:top="1134" w:footer="0" w:bottom="1134"/>
       <w:pgNumType w:fmt="decimal"/>
       <w:formProt w:val="false"/>
       <w:textDirection w:val="lrTb"/>

</xml_diff>

<commit_message>
modified:   Deck.java 	modified:   PoltavskiVictorWorkLog.docx 	new file:   README.txt 	modified:   SolitaireDriver.java 	new file:   demo.png
</commit_message>
<xml_diff>
--- a/PoltavskiVictorWorkLog.docx
+++ b/PoltavskiVictorWorkLog.docx
@@ -679,6 +679,185 @@
         </w:rPr>
       </w:pPr>
       <w:r>
+        <w:rPr>
+          <w:rFonts w:ascii="Microsoft JhengHei" w:hAnsi="Microsoft JhengHei"/>
+          <w:sz w:val="24"/>
+          <w:szCs w:val="24"/>
+        </w:rPr>
+      </w:r>
+    </w:p>
+    <w:p>
+      <w:pPr>
+        <w:pStyle w:val="Normal"/>
+        <w:bidi w:val="0"/>
+        <w:jc w:val="start"/>
+        <w:rPr>
+          <w:rFonts w:ascii="Microsoft JhengHei" w:hAnsi="Microsoft JhengHei"/>
+          <w:sz w:val="24"/>
+          <w:szCs w:val="24"/>
+        </w:rPr>
+      </w:pPr>
+      <w:r>
+        <w:rPr>
+          <w:rFonts w:ascii="Microsoft JhengHei" w:hAnsi="Microsoft JhengHei"/>
+          <w:sz w:val="24"/>
+          <w:szCs w:val="24"/>
+        </w:rPr>
+        <w:t>version 4/8{</w:t>
+      </w:r>
+    </w:p>
+    <w:p>
+      <w:pPr>
+        <w:pStyle w:val="Normal"/>
+        <w:bidi w:val="0"/>
+        <w:jc w:val="start"/>
+        <w:rPr>
+          <w:rFonts w:ascii="Microsoft JhengHei" w:hAnsi="Microsoft JhengHei"/>
+          <w:sz w:val="24"/>
+          <w:szCs w:val="24"/>
+        </w:rPr>
+      </w:pPr>
+      <w:r>
+        <w:rPr>
+          <w:rFonts w:ascii="Microsoft JhengHei" w:hAnsi="Microsoft JhengHei"/>
+          <w:sz w:val="24"/>
+          <w:szCs w:val="24"/>
+        </w:rPr>
+        <w:t xml:space="preserve">added all the secondary piles and added outlines to cards. </w:t>
+      </w:r>
+    </w:p>
+    <w:p>
+      <w:pPr>
+        <w:pStyle w:val="Normal"/>
+        <w:bidi w:val="0"/>
+        <w:jc w:val="start"/>
+        <w:rPr>
+          <w:rFonts w:ascii="Microsoft JhengHei" w:hAnsi="Microsoft JhengHei"/>
+          <w:sz w:val="24"/>
+          <w:szCs w:val="24"/>
+        </w:rPr>
+      </w:pPr>
+      <w:r>
+        <w:rPr>
+          <w:rFonts w:ascii="Microsoft JhengHei" w:hAnsi="Microsoft JhengHei"/>
+          <w:sz w:val="24"/>
+          <w:szCs w:val="24"/>
+        </w:rPr>
+        <w:t>TODO:</w:t>
+      </w:r>
+    </w:p>
+    <w:p>
+      <w:pPr>
+        <w:pStyle w:val="Normal"/>
+        <w:bidi w:val="0"/>
+        <w:jc w:val="start"/>
+        <w:rPr>
+          <w:rFonts w:ascii="Microsoft JhengHei" w:hAnsi="Microsoft JhengHei"/>
+          <w:sz w:val="24"/>
+          <w:szCs w:val="24"/>
+        </w:rPr>
+      </w:pPr>
+      <w:r>
+        <w:rPr>
+          <w:rFonts w:ascii="Microsoft JhengHei" w:hAnsi="Microsoft JhengHei"/>
+          <w:sz w:val="24"/>
+          <w:szCs w:val="24"/>
+        </w:rPr>
+        <w:t xml:space="preserve">now that all mandatory visuals have been completed, start logic section of game. </w:t>
+      </w:r>
+    </w:p>
+    <w:p>
+      <w:pPr>
+        <w:pStyle w:val="Normal"/>
+        <w:bidi w:val="0"/>
+        <w:jc w:val="start"/>
+        <w:rPr>
+          <w:rFonts w:ascii="Microsoft JhengHei" w:hAnsi="Microsoft JhengHei"/>
+          <w:sz w:val="24"/>
+          <w:szCs w:val="24"/>
+        </w:rPr>
+      </w:pPr>
+      <w:r>
+        <w:rPr>
+          <w:rFonts w:ascii="Microsoft JhengHei" w:hAnsi="Microsoft JhengHei"/>
+          <w:sz w:val="24"/>
+          <w:szCs w:val="24"/>
+        </w:rPr>
+        <w:t>}</w:t>
+      </w:r>
+    </w:p>
+    <w:p>
+      <w:pPr>
+        <w:pStyle w:val="Normal"/>
+        <w:bidi w:val="0"/>
+        <w:jc w:val="start"/>
+        <w:rPr>
+          <w:rFonts w:ascii="Microsoft JhengHei" w:hAnsi="Microsoft JhengHei"/>
+          <w:sz w:val="24"/>
+          <w:szCs w:val="24"/>
+        </w:rPr>
+      </w:pPr>
+      <w:r>
+        <w:rPr>
+          <w:rFonts w:ascii="Microsoft JhengHei" w:hAnsi="Microsoft JhengHei"/>
+          <w:sz w:val="24"/>
+          <w:szCs w:val="24"/>
+        </w:rPr>
+        <w:t>Version 5/8{</w:t>
+      </w:r>
+    </w:p>
+    <w:p>
+      <w:pPr>
+        <w:pStyle w:val="Normal"/>
+        <w:bidi w:val="0"/>
+        <w:jc w:val="start"/>
+        <w:rPr>
+          <w:rFonts w:ascii="Microsoft JhengHei" w:hAnsi="Microsoft JhengHei"/>
+          <w:sz w:val="24"/>
+          <w:szCs w:val="24"/>
+        </w:rPr>
+      </w:pPr>
+      <w:r>
+        <w:rPr>
+          <w:rFonts w:ascii="Microsoft JhengHei" w:hAnsi="Microsoft JhengHei"/>
+          <w:sz w:val="24"/>
+          <w:szCs w:val="24"/>
+        </w:rPr>
+        <w:t>add button listeners</w:t>
+      </w:r>
+    </w:p>
+    <w:p>
+      <w:pPr>
+        <w:pStyle w:val="Normal"/>
+        <w:bidi w:val="0"/>
+        <w:jc w:val="start"/>
+        <w:rPr>
+          <w:rFonts w:ascii="Microsoft JhengHei" w:hAnsi="Microsoft JhengHei"/>
+          <w:sz w:val="24"/>
+          <w:szCs w:val="24"/>
+        </w:rPr>
+      </w:pPr>
+      <w:r>
+        <w:rPr>
+          <w:rFonts w:ascii="Microsoft JhengHei" w:hAnsi="Microsoft JhengHei"/>
+          <w:sz w:val="24"/>
+          <w:szCs w:val="24"/>
+        </w:rPr>
+        <w:t xml:space="preserve">add instructions </w:t>
+      </w:r>
+    </w:p>
+    <w:p>
+      <w:pPr>
+        <w:pStyle w:val="Normal"/>
+        <w:bidi w:val="0"/>
+        <w:jc w:val="start"/>
+        <w:rPr>
+          <w:rFonts w:ascii="Microsoft JhengHei" w:hAnsi="Microsoft JhengHei"/>
+          <w:sz w:val="24"/>
+          <w:szCs w:val="24"/>
+        </w:rPr>
+      </w:pPr>
+      <w:r>
         <w:rPr/>
       </w:r>
     </w:p>
@@ -699,67 +878,7 @@
           <w:sz w:val="24"/>
           <w:szCs w:val="24"/>
         </w:rPr>
-        <w:t>version 4/8{</w:t>
-      </w:r>
-    </w:p>
-    <w:p>
-      <w:pPr>
-        <w:pStyle w:val="Normal"/>
-        <w:bidi w:val="0"/>
-        <w:jc w:val="start"/>
-        <w:rPr>
-          <w:rFonts w:ascii="Microsoft JhengHei" w:hAnsi="Microsoft JhengHei"/>
-          <w:sz w:val="24"/>
-          <w:szCs w:val="24"/>
-        </w:rPr>
-      </w:pPr>
-      <w:r>
-        <w:rPr>
-          <w:rFonts w:ascii="Microsoft JhengHei" w:hAnsi="Microsoft JhengHei"/>
-          <w:sz w:val="24"/>
-          <w:szCs w:val="24"/>
-        </w:rPr>
-        <w:t xml:space="preserve">added all the secondary piles and added outlines to cards. </w:t>
-      </w:r>
-    </w:p>
-    <w:p>
-      <w:pPr>
-        <w:pStyle w:val="Normal"/>
-        <w:bidi w:val="0"/>
-        <w:jc w:val="start"/>
-        <w:rPr>
-          <w:rFonts w:ascii="Microsoft JhengHei" w:hAnsi="Microsoft JhengHei"/>
-          <w:sz w:val="24"/>
-          <w:szCs w:val="24"/>
-        </w:rPr>
-      </w:pPr>
-      <w:r>
-        <w:rPr>
-          <w:rFonts w:ascii="Microsoft JhengHei" w:hAnsi="Microsoft JhengHei"/>
-          <w:sz w:val="24"/>
-          <w:szCs w:val="24"/>
-        </w:rPr>
-        <w:t>TODO:</w:t>
-      </w:r>
-    </w:p>
-    <w:p>
-      <w:pPr>
-        <w:pStyle w:val="Normal"/>
-        <w:bidi w:val="0"/>
-        <w:jc w:val="start"/>
-        <w:rPr>
-          <w:rFonts w:ascii="Microsoft JhengHei" w:hAnsi="Microsoft JhengHei"/>
-          <w:sz w:val="24"/>
-          <w:szCs w:val="24"/>
-        </w:rPr>
-      </w:pPr>
-      <w:r>
-        <w:rPr>
-          <w:rFonts w:ascii="Microsoft JhengHei" w:hAnsi="Microsoft JhengHei"/>
-          <w:sz w:val="24"/>
-          <w:szCs w:val="24"/>
-        </w:rPr>
-        <w:t xml:space="preserve">now that all mandatory visuals have been completed, start logic section of game. </w:t>
+        <w:t>TODO: finish up everything from this step</w:t>
       </w:r>
     </w:p>
     <w:p>

</xml_diff>

<commit_message>
modified:   Card.java 	modified:   PoltavskiVictorWorkLog.docx 	modified:   SolitaireDriver.java
</commit_message>
<xml_diff>
--- a/PoltavskiVictorWorkLog.docx
+++ b/PoltavskiVictorWorkLog.docx
@@ -1,9 +1,10 @@
 
 <file path=word/document.xml><?xml version="1.0" encoding="utf-8"?>
-<w:document xmlns:wpc="http://schemas.microsoft.com/office/word/2010/wordprocessingCanvas" xmlns:cx="http://schemas.microsoft.com/office/drawing/2014/chartex" xmlns:cx1="http://schemas.microsoft.com/office/drawing/2015/9/8/chartex" xmlns:cx2="http://schemas.microsoft.com/office/drawing/2015/10/21/chartex" xmlns:cx3="http://schemas.microsoft.com/office/drawing/2016/5/9/chartex" xmlns:cx4="http://schemas.microsoft.com/office/drawing/2016/5/10/chartex" xmlns:cx5="http://schemas.microsoft.com/office/drawing/2016/5/11/chartex" xmlns:cx6="http://schemas.microsoft.com/office/drawing/2016/5/12/chartex" xmlns:cx7="http://schemas.microsoft.com/office/drawing/2016/5/13/chartex" xmlns:cx8="http://schemas.microsoft.com/office/drawing/2016/5/14/chartex" xmlns:mc="http://schemas.openxmlformats.org/markup-compatibility/2006" xmlns:aink="http://schemas.microsoft.com/office/drawing/2016/ink" xmlns:am3d="http://schemas.microsoft.com/office/drawing/2017/model3d" xmlns:o="urn:schemas-microsoft-com:office:office" xmlns:r="http://schemas.openxmlformats.org/officeDocument/2006/relationships" xmlns:m="http://schemas.openxmlformats.org/officeDocument/2006/math" xmlns:v="urn:schemas-microsoft-com:vml" xmlns:wp14="http://schemas.microsoft.com/office/word/2010/wordprocessingDrawing" xmlns:wp="http://schemas.openxmlformats.org/drawingml/2006/wordprocessingDrawing" xmlns:w10="urn:schemas-microsoft-com:office:word" xmlns:w="http://schemas.openxmlformats.org/wordprocessingml/2006/main" xmlns:w14="http://schemas.microsoft.com/office/word/2010/wordml" xmlns:w15="http://schemas.microsoft.com/office/word/2012/wordml" xmlns:w16cex="http://schemas.microsoft.com/office/word/2018/wordml/cex" xmlns:w16cid="http://schemas.microsoft.com/office/word/2016/wordml/cid" xmlns:w16="http://schemas.microsoft.com/office/word/2018/wordml" xmlns:w16sdtdh="http://schemas.microsoft.com/office/word/2020/wordml/sdtdatahash" xmlns:w16se="http://schemas.microsoft.com/office/word/2015/wordml/symex" xmlns:wpg="http://schemas.microsoft.com/office/word/2010/wordprocessingGroup" xmlns:wpi="http://schemas.microsoft.com/office/word/2010/wordprocessingInk" xmlns:wne="http://schemas.microsoft.com/office/word/2006/wordml" xmlns:wps="http://schemas.microsoft.com/office/word/2010/wordprocessingShape" mc:Ignorable="w14 w15 w16se w16cid w16 w16cex w16sdtdh wp14">
+<w:document xmlns:o="urn:schemas-microsoft-com:office:office" xmlns:r="http://schemas.openxmlformats.org/officeDocument/2006/relationships" xmlns:v="urn:schemas-microsoft-com:vml" xmlns:w="http://schemas.openxmlformats.org/wordprocessingml/2006/main" xmlns:w10="urn:schemas-microsoft-com:office:word" xmlns:wp="http://schemas.openxmlformats.org/drawingml/2006/wordprocessingDrawing" xmlns:wps="http://schemas.microsoft.com/office/word/2010/wordprocessingShape" xmlns:wpg="http://schemas.microsoft.com/office/word/2010/wordprocessingGroup" xmlns:mc="http://schemas.openxmlformats.org/markup-compatibility/2006" xmlns:wp14="http://schemas.microsoft.com/office/word/2010/wordprocessingDrawing" xmlns:w14="http://schemas.microsoft.com/office/word/2010/wordml" mc:Ignorable="w14 wp14">
   <w:body>
     <w:p>
       <w:pPr>
+        <w:pStyle w:val="Normal"/>
         <w:rPr>
           <w:sz w:val="52"/>
           <w:szCs w:val="52"/>
@@ -19,14 +20,22 @@
     </w:p>
     <w:p>
       <w:pPr>
+        <w:pStyle w:val="Normal"/>
         <w:rPr>
           <w:sz w:val="52"/>
           <w:szCs w:val="52"/>
         </w:rPr>
       </w:pPr>
-    </w:p>
-    <w:p>
-      <w:pPr>
+      <w:r>
+        <w:rPr>
+          <w:sz w:val="52"/>
+          <w:szCs w:val="52"/>
+        </w:rPr>
+      </w:r>
+    </w:p>
+    <w:p>
+      <w:pPr>
+        <w:pStyle w:val="Normal"/>
         <w:rPr>
           <w:rFonts w:ascii="Microsoft JhengHei" w:hAnsi="Microsoft JhengHei"/>
         </w:rPr>
@@ -40,13 +49,20 @@
     </w:p>
     <w:p>
       <w:pPr>
-        <w:rPr>
-          <w:rFonts w:ascii="Microsoft JhengHei" w:hAnsi="Microsoft JhengHei"/>
-        </w:rPr>
-      </w:pPr>
-    </w:p>
-    <w:p>
-      <w:pPr>
+        <w:pStyle w:val="Normal"/>
+        <w:rPr>
+          <w:rFonts w:ascii="Microsoft JhengHei" w:hAnsi="Microsoft JhengHei"/>
+        </w:rPr>
+      </w:pPr>
+      <w:r>
+        <w:rPr>
+          <w:rFonts w:ascii="Microsoft JhengHei" w:hAnsi="Microsoft JhengHei"/>
+        </w:rPr>
+      </w:r>
+    </w:p>
+    <w:p>
+      <w:pPr>
+        <w:pStyle w:val="Normal"/>
         <w:rPr>
           <w:rFonts w:ascii="Microsoft JhengHei" w:hAnsi="Microsoft JhengHei"/>
         </w:rPr>
@@ -60,6 +76,7 @@
     </w:p>
     <w:p>
       <w:pPr>
+        <w:pStyle w:val="Normal"/>
         <w:rPr>
           <w:rFonts w:ascii="Microsoft JhengHei" w:hAnsi="Microsoft JhengHei"/>
         </w:rPr>
@@ -73,47 +90,47 @@
     </w:p>
     <w:p>
       <w:pPr>
-        <w:rPr>
-          <w:rFonts w:ascii="Microsoft JhengHei" w:hAnsi="Microsoft JhengHei"/>
-        </w:rPr>
-      </w:pPr>
-    </w:p>
-    <w:p>
-      <w:pPr>
-        <w:rPr>
-          <w:rFonts w:ascii="Microsoft JhengHei" w:hAnsi="Microsoft JhengHei"/>
-        </w:rPr>
-      </w:pPr>
-      <w:r>
-        <w:rPr>
-          <w:rFonts w:ascii="Microsoft JhengHei" w:hAnsi="Microsoft JhengHei"/>
-        </w:rPr>
-        <w:t xml:space="preserve">Constructing the variables for all the </w:t>
-      </w:r>
-      <w:proofErr w:type="gramStart"/>
-      <w:r>
-        <w:rPr>
-          <w:rFonts w:ascii="Microsoft JhengHei" w:hAnsi="Microsoft JhengHei"/>
-        </w:rPr>
-        <w:t>classes, and</w:t>
-      </w:r>
-      <w:proofErr w:type="gramEnd"/>
-      <w:r>
-        <w:rPr>
-          <w:rFonts w:ascii="Microsoft JhengHei" w:hAnsi="Microsoft JhengHei"/>
-        </w:rPr>
-        <w:t xml:space="preserve"> setting up methods for later use. </w:t>
-      </w:r>
-    </w:p>
-    <w:p>
-      <w:pPr>
-        <w:rPr>
-          <w:rFonts w:ascii="Microsoft JhengHei" w:hAnsi="Microsoft JhengHei"/>
-        </w:rPr>
-      </w:pPr>
-    </w:p>
-    <w:p>
-      <w:pPr>
+        <w:pStyle w:val="Normal"/>
+        <w:rPr>
+          <w:rFonts w:ascii="Microsoft JhengHei" w:hAnsi="Microsoft JhengHei"/>
+        </w:rPr>
+      </w:pPr>
+      <w:r>
+        <w:rPr>
+          <w:rFonts w:ascii="Microsoft JhengHei" w:hAnsi="Microsoft JhengHei"/>
+        </w:rPr>
+      </w:r>
+    </w:p>
+    <w:p>
+      <w:pPr>
+        <w:pStyle w:val="Normal"/>
+        <w:rPr>
+          <w:rFonts w:ascii="Microsoft JhengHei" w:hAnsi="Microsoft JhengHei"/>
+        </w:rPr>
+      </w:pPr>
+      <w:r>
+        <w:rPr>
+          <w:rFonts w:ascii="Microsoft JhengHei" w:hAnsi="Microsoft JhengHei"/>
+        </w:rPr>
+        <w:t xml:space="preserve">Constructing the variables for all the classes, and setting up methods for later use. </w:t>
+      </w:r>
+    </w:p>
+    <w:p>
+      <w:pPr>
+        <w:pStyle w:val="Normal"/>
+        <w:rPr>
+          <w:rFonts w:ascii="Microsoft JhengHei" w:hAnsi="Microsoft JhengHei"/>
+        </w:rPr>
+      </w:pPr>
+      <w:r>
+        <w:rPr>
+          <w:rFonts w:ascii="Microsoft JhengHei" w:hAnsi="Microsoft JhengHei"/>
+        </w:rPr>
+      </w:r>
+    </w:p>
+    <w:p>
+      <w:pPr>
+        <w:pStyle w:val="Normal"/>
         <w:rPr>
           <w:rFonts w:ascii="Microsoft JhengHei" w:hAnsi="Microsoft JhengHei"/>
         </w:rPr>
@@ -127,6 +144,7 @@
     </w:p>
     <w:p>
       <w:pPr>
+        <w:pStyle w:val="Normal"/>
         <w:rPr>
           <w:rFonts w:ascii="Microsoft JhengHei" w:hAnsi="Microsoft JhengHei"/>
         </w:rPr>
@@ -140,13 +158,20 @@
     </w:p>
     <w:p>
       <w:pPr>
-        <w:rPr>
-          <w:rFonts w:ascii="Microsoft JhengHei" w:hAnsi="Microsoft JhengHei"/>
-        </w:rPr>
-      </w:pPr>
-    </w:p>
-    <w:p>
-      <w:pPr>
+        <w:pStyle w:val="Normal"/>
+        <w:rPr>
+          <w:rFonts w:ascii="Microsoft JhengHei" w:hAnsi="Microsoft JhengHei"/>
+        </w:rPr>
+      </w:pPr>
+      <w:r>
+        <w:rPr>
+          <w:rFonts w:ascii="Microsoft JhengHei" w:hAnsi="Microsoft JhengHei"/>
+        </w:rPr>
+      </w:r>
+    </w:p>
+    <w:p>
+      <w:pPr>
+        <w:pStyle w:val="Normal"/>
         <w:rPr>
           <w:rFonts w:ascii="Microsoft JhengHei" w:hAnsi="Microsoft JhengHei"/>
         </w:rPr>
@@ -160,13 +185,20 @@
     </w:p>
     <w:p>
       <w:pPr>
-        <w:rPr>
-          <w:rFonts w:ascii="Microsoft JhengHei" w:hAnsi="Microsoft JhengHei"/>
-        </w:rPr>
-      </w:pPr>
-    </w:p>
-    <w:p>
-      <w:pPr>
+        <w:pStyle w:val="Normal"/>
+        <w:rPr>
+          <w:rFonts w:ascii="Microsoft JhengHei" w:hAnsi="Microsoft JhengHei"/>
+        </w:rPr>
+      </w:pPr>
+      <w:r>
+        <w:rPr>
+          <w:rFonts w:ascii="Microsoft JhengHei" w:hAnsi="Microsoft JhengHei"/>
+        </w:rPr>
+      </w:r>
+    </w:p>
+    <w:p>
+      <w:pPr>
+        <w:pStyle w:val="Normal"/>
         <w:rPr>
           <w:rFonts w:ascii="Microsoft JhengHei" w:hAnsi="Microsoft JhengHei"/>
         </w:rPr>
@@ -180,13 +212,20 @@
     </w:p>
     <w:p>
       <w:pPr>
-        <w:rPr>
-          <w:rFonts w:ascii="Microsoft JhengHei" w:hAnsi="Microsoft JhengHei"/>
-        </w:rPr>
-      </w:pPr>
-    </w:p>
-    <w:p>
-      <w:pPr>
+        <w:pStyle w:val="Normal"/>
+        <w:rPr>
+          <w:rFonts w:ascii="Microsoft JhengHei" w:hAnsi="Microsoft JhengHei"/>
+        </w:rPr>
+      </w:pPr>
+      <w:r>
+        <w:rPr>
+          <w:rFonts w:ascii="Microsoft JhengHei" w:hAnsi="Microsoft JhengHei"/>
+        </w:rPr>
+      </w:r>
+    </w:p>
+    <w:p>
+      <w:pPr>
+        <w:pStyle w:val="Normal"/>
         <w:rPr>
           <w:rFonts w:ascii="Microsoft JhengHei" w:hAnsi="Microsoft JhengHei"/>
         </w:rPr>
@@ -200,6 +239,7 @@
     </w:p>
     <w:p>
       <w:pPr>
+        <w:pStyle w:val="Normal"/>
         <w:rPr>
           <w:rFonts w:ascii="Microsoft JhengHei" w:hAnsi="Microsoft JhengHei"/>
         </w:rPr>
@@ -213,6 +253,7 @@
     </w:p>
     <w:p>
       <w:pPr>
+        <w:pStyle w:val="Normal"/>
         <w:rPr>
           <w:rFonts w:ascii="Microsoft JhengHei" w:hAnsi="Microsoft JhengHei"/>
         </w:rPr>
@@ -226,13 +267,20 @@
     </w:p>
     <w:p>
       <w:pPr>
-        <w:rPr>
-          <w:rFonts w:ascii="Microsoft JhengHei" w:hAnsi="Microsoft JhengHei"/>
-        </w:rPr>
-      </w:pPr>
-    </w:p>
-    <w:p>
-      <w:pPr>
+        <w:pStyle w:val="Normal"/>
+        <w:rPr>
+          <w:rFonts w:ascii="Microsoft JhengHei" w:hAnsi="Microsoft JhengHei"/>
+        </w:rPr>
+      </w:pPr>
+      <w:r>
+        <w:rPr>
+          <w:rFonts w:ascii="Microsoft JhengHei" w:hAnsi="Microsoft JhengHei"/>
+        </w:rPr>
+      </w:r>
+    </w:p>
+    <w:p>
+      <w:pPr>
+        <w:pStyle w:val="Normal"/>
         <w:rPr>
           <w:rFonts w:ascii="Microsoft JhengHei" w:hAnsi="Microsoft JhengHei"/>
         </w:rPr>
@@ -246,32 +294,34 @@
     </w:p>
     <w:p>
       <w:pPr>
-        <w:rPr>
-          <w:rFonts w:ascii="Microsoft JhengHei" w:hAnsi="Microsoft JhengHei"/>
-        </w:rPr>
-      </w:pPr>
-      <w:r>
-        <w:rPr>
-          <w:rFonts w:ascii="Microsoft JhengHei" w:hAnsi="Microsoft JhengHei"/>
-        </w:rPr>
-        <w:t>fix up card</w:t>
-      </w:r>
-      <w:r>
-        <w:rPr>
-          <w:rFonts w:ascii="Microsoft JhengHei" w:hAnsi="Microsoft JhengHei"/>
-        </w:rPr>
-        <w:t xml:space="preserve"> stack logic (make cards down except the front ones)</w:t>
-      </w:r>
-    </w:p>
-    <w:p>
-      <w:pPr>
-        <w:rPr>
-          <w:rFonts w:ascii="Microsoft JhengHei" w:hAnsi="Microsoft JhengHei"/>
-        </w:rPr>
-      </w:pPr>
-    </w:p>
-    <w:p>
-      <w:pPr>
+        <w:pStyle w:val="Normal"/>
+        <w:rPr>
+          <w:rFonts w:ascii="Microsoft JhengHei" w:hAnsi="Microsoft JhengHei"/>
+        </w:rPr>
+      </w:pPr>
+      <w:r>
+        <w:rPr>
+          <w:rFonts w:ascii="Microsoft JhengHei" w:hAnsi="Microsoft JhengHei"/>
+        </w:rPr>
+        <w:t>fix up card stack logic (make cards down except the front ones)</w:t>
+      </w:r>
+    </w:p>
+    <w:p>
+      <w:pPr>
+        <w:pStyle w:val="Normal"/>
+        <w:rPr>
+          <w:rFonts w:ascii="Microsoft JhengHei" w:hAnsi="Microsoft JhengHei"/>
+        </w:rPr>
+      </w:pPr>
+      <w:r>
+        <w:rPr>
+          <w:rFonts w:ascii="Microsoft JhengHei" w:hAnsi="Microsoft JhengHei"/>
+        </w:rPr>
+      </w:r>
+    </w:p>
+    <w:p>
+      <w:pPr>
+        <w:pStyle w:val="Normal"/>
         <w:rPr>
           <w:rFonts w:ascii="Microsoft JhengHei" w:hAnsi="Microsoft JhengHei"/>
         </w:rPr>
@@ -285,6 +335,7 @@
     </w:p>
     <w:p>
       <w:pPr>
+        <w:pStyle w:val="Normal"/>
         <w:rPr>
           <w:rFonts w:ascii="Microsoft JhengHei" w:hAnsi="Microsoft JhengHei"/>
         </w:rPr>
@@ -298,13 +349,20 @@
     </w:p>
     <w:p>
       <w:pPr>
-        <w:rPr>
-          <w:rFonts w:ascii="Microsoft JhengHei" w:hAnsi="Microsoft JhengHei"/>
-        </w:rPr>
-      </w:pPr>
-    </w:p>
-    <w:p>
-      <w:pPr>
+        <w:pStyle w:val="Normal"/>
+        <w:rPr>
+          <w:rFonts w:ascii="Microsoft JhengHei" w:hAnsi="Microsoft JhengHei"/>
+        </w:rPr>
+      </w:pPr>
+      <w:r>
+        <w:rPr>
+          <w:rFonts w:ascii="Microsoft JhengHei" w:hAnsi="Microsoft JhengHei"/>
+        </w:rPr>
+      </w:r>
+    </w:p>
+    <w:p>
+      <w:pPr>
+        <w:pStyle w:val="Normal"/>
         <w:rPr>
           <w:rFonts w:ascii="Microsoft JhengHei" w:hAnsi="Microsoft JhengHei"/>
         </w:rPr>
@@ -318,6 +376,7 @@
     </w:p>
     <w:p>
       <w:pPr>
+        <w:pStyle w:val="Normal"/>
         <w:rPr>
           <w:rFonts w:ascii="Microsoft JhengHei" w:hAnsi="Microsoft JhengHei"/>
         </w:rPr>
@@ -331,6 +390,7 @@
     </w:p>
     <w:p>
       <w:pPr>
+        <w:pStyle w:val="Normal"/>
         <w:rPr>
           <w:rFonts w:ascii="Microsoft JhengHei" w:hAnsi="Microsoft JhengHei"/>
         </w:rPr>
@@ -344,13 +404,20 @@
     </w:p>
     <w:p>
       <w:pPr>
-        <w:rPr>
-          <w:rFonts w:ascii="Microsoft JhengHei" w:hAnsi="Microsoft JhengHei"/>
-        </w:rPr>
-      </w:pPr>
-    </w:p>
-    <w:p>
-      <w:pPr>
+        <w:pStyle w:val="Normal"/>
+        <w:rPr>
+          <w:rFonts w:ascii="Microsoft JhengHei" w:hAnsi="Microsoft JhengHei"/>
+        </w:rPr>
+      </w:pPr>
+      <w:r>
+        <w:rPr>
+          <w:rFonts w:ascii="Microsoft JhengHei" w:hAnsi="Microsoft JhengHei"/>
+        </w:rPr>
+      </w:r>
+    </w:p>
+    <w:p>
+      <w:pPr>
+        <w:pStyle w:val="Normal"/>
         <w:rPr>
           <w:rFonts w:ascii="Microsoft JhengHei" w:hAnsi="Microsoft JhengHei"/>
         </w:rPr>
@@ -364,20 +431,21 @@
     </w:p>
     <w:p>
       <w:pPr>
-        <w:rPr>
-          <w:rFonts w:ascii="Microsoft JhengHei" w:hAnsi="Microsoft JhengHei"/>
-        </w:rPr>
-      </w:pPr>
-      <w:r>
-        <w:rPr>
-          <w:rFonts w:ascii="Microsoft JhengHei" w:hAnsi="Microsoft JhengHei"/>
-        </w:rPr>
-        <w:lastRenderedPageBreak/>
+        <w:pStyle w:val="Normal"/>
+        <w:rPr>
+          <w:rFonts w:ascii="Microsoft JhengHei" w:hAnsi="Microsoft JhengHei"/>
+        </w:rPr>
+      </w:pPr>
+      <w:r>
+        <w:rPr>
+          <w:rFonts w:ascii="Microsoft JhengHei" w:hAnsi="Microsoft JhengHei"/>
+        </w:rPr>
         <w:t>make secondary piles visible</w:t>
       </w:r>
     </w:p>
     <w:p>
       <w:pPr>
+        <w:pStyle w:val="Normal"/>
         <w:rPr>
           <w:rFonts w:ascii="Microsoft JhengHei" w:hAnsi="Microsoft JhengHei"/>
         </w:rPr>
@@ -391,6 +459,7 @@
     </w:p>
     <w:p>
       <w:pPr>
+        <w:pStyle w:val="Normal"/>
         <w:rPr>
           <w:rFonts w:ascii="Microsoft JhengHei" w:hAnsi="Microsoft JhengHei"/>
         </w:rPr>
@@ -404,13 +473,20 @@
     </w:p>
     <w:p>
       <w:pPr>
-        <w:rPr>
-          <w:rFonts w:ascii="Microsoft JhengHei" w:hAnsi="Microsoft JhengHei"/>
-        </w:rPr>
-      </w:pPr>
-    </w:p>
-    <w:p>
-      <w:pPr>
+        <w:pStyle w:val="Normal"/>
+        <w:rPr>
+          <w:rFonts w:ascii="Microsoft JhengHei" w:hAnsi="Microsoft JhengHei"/>
+        </w:rPr>
+      </w:pPr>
+      <w:r>
+        <w:rPr>
+          <w:rFonts w:ascii="Microsoft JhengHei" w:hAnsi="Microsoft JhengHei"/>
+        </w:rPr>
+      </w:r>
+    </w:p>
+    <w:p>
+      <w:pPr>
+        <w:pStyle w:val="Normal"/>
         <w:rPr>
           <w:rFonts w:ascii="Microsoft JhengHei" w:hAnsi="Microsoft JhengHei"/>
         </w:rPr>
@@ -424,6 +500,7 @@
     </w:p>
     <w:p>
       <w:pPr>
+        <w:pStyle w:val="Normal"/>
         <w:rPr>
           <w:rFonts w:ascii="Microsoft JhengHei" w:hAnsi="Microsoft JhengHei"/>
         </w:rPr>
@@ -437,6 +514,7 @@
     </w:p>
     <w:p>
       <w:pPr>
+        <w:pStyle w:val="Normal"/>
         <w:rPr>
           <w:rFonts w:ascii="Microsoft JhengHei" w:hAnsi="Microsoft JhengHei"/>
         </w:rPr>
@@ -450,6 +528,7 @@
     </w:p>
     <w:p>
       <w:pPr>
+        <w:pStyle w:val="Normal"/>
         <w:rPr>
           <w:rFonts w:ascii="Microsoft JhengHei" w:hAnsi="Microsoft JhengHei"/>
         </w:rPr>
@@ -463,6 +542,7 @@
     </w:p>
     <w:p>
       <w:pPr>
+        <w:pStyle w:val="Normal"/>
         <w:rPr>
           <w:rFonts w:ascii="Microsoft JhengHei" w:hAnsi="Microsoft JhengHei"/>
         </w:rPr>
@@ -476,6 +556,7 @@
     </w:p>
     <w:p>
       <w:pPr>
+        <w:pStyle w:val="Normal"/>
         <w:rPr>
           <w:rFonts w:ascii="Microsoft JhengHei" w:hAnsi="Microsoft JhengHei"/>
         </w:rPr>
@@ -489,6 +570,7 @@
     </w:p>
     <w:p>
       <w:pPr>
+        <w:pStyle w:val="Normal"/>
         <w:rPr>
           <w:rFonts w:ascii="Microsoft JhengHei" w:hAnsi="Microsoft JhengHei"/>
         </w:rPr>
@@ -502,6 +584,7 @@
     </w:p>
     <w:p>
       <w:pPr>
+        <w:pStyle w:val="Normal"/>
         <w:rPr>
           <w:rFonts w:ascii="Microsoft JhengHei" w:hAnsi="Microsoft JhengHei"/>
         </w:rPr>
@@ -515,32 +598,34 @@
     </w:p>
     <w:p>
       <w:pPr>
-        <w:rPr>
-          <w:rFonts w:ascii="Microsoft JhengHei" w:hAnsi="Microsoft JhengHei"/>
-        </w:rPr>
-      </w:pPr>
-    </w:p>
-    <w:p>
-      <w:pPr>
-        <w:rPr>
-          <w:rFonts w:ascii="Microsoft JhengHei" w:hAnsi="Microsoft JhengHei"/>
-        </w:rPr>
-      </w:pPr>
-      <w:r>
-        <w:rPr>
-          <w:rFonts w:ascii="Microsoft JhengHei" w:hAnsi="Microsoft JhengHei"/>
-        </w:rPr>
-        <w:t>TODO:</w:t>
-      </w:r>
-      <w:r>
-        <w:rPr>
-          <w:rFonts w:ascii="Microsoft JhengHei" w:hAnsi="Microsoft JhengHei"/>
-        </w:rPr>
-        <w:t xml:space="preserve"> finish up everything from this step</w:t>
-      </w:r>
-    </w:p>
-    <w:p>
-      <w:pPr>
+        <w:pStyle w:val="Normal"/>
+        <w:rPr>
+          <w:rFonts w:ascii="Microsoft JhengHei" w:hAnsi="Microsoft JhengHei"/>
+        </w:rPr>
+      </w:pPr>
+      <w:r>
+        <w:rPr>
+          <w:rFonts w:ascii="Microsoft JhengHei" w:hAnsi="Microsoft JhengHei"/>
+        </w:rPr>
+      </w:r>
+    </w:p>
+    <w:p>
+      <w:pPr>
+        <w:pStyle w:val="Normal"/>
+        <w:rPr>
+          <w:rFonts w:ascii="Microsoft JhengHei" w:hAnsi="Microsoft JhengHei"/>
+        </w:rPr>
+      </w:pPr>
+      <w:r>
+        <w:rPr>
+          <w:rFonts w:ascii="Microsoft JhengHei" w:hAnsi="Microsoft JhengHei"/>
+        </w:rPr>
+        <w:t>TODO: finish up everything from this step</w:t>
+      </w:r>
+    </w:p>
+    <w:p>
+      <w:pPr>
+        <w:pStyle w:val="Normal"/>
         <w:rPr>
           <w:rFonts w:ascii="Microsoft JhengHei" w:hAnsi="Microsoft JhengHei"/>
         </w:rPr>
@@ -554,28 +639,165 @@
     </w:p>
     <w:p>
       <w:pPr>
-        <w:rPr>
-          <w:rFonts w:ascii="Microsoft JhengHei" w:hAnsi="Microsoft JhengHei"/>
-        </w:rPr>
-      </w:pPr>
+        <w:pStyle w:val="Normal"/>
+        <w:rPr>
+          <w:rFonts w:ascii="Microsoft JhengHei" w:hAnsi="Microsoft JhengHei"/>
+        </w:rPr>
+      </w:pPr>
+      <w:r>
+        <w:rPr/>
+      </w:r>
+    </w:p>
+    <w:p>
+      <w:pPr>
+        <w:pStyle w:val="Normal"/>
+        <w:rPr>
+          <w:rFonts w:ascii="Microsoft JhengHei" w:hAnsi="Microsoft JhengHei"/>
+        </w:rPr>
+      </w:pPr>
+      <w:r>
+        <w:rPr>
+          <w:rFonts w:ascii="Microsoft JhengHei" w:hAnsi="Microsoft JhengHei"/>
+        </w:rPr>
+        <w:t>Version 6/8{</w:t>
+      </w:r>
+    </w:p>
+    <w:p>
+      <w:pPr>
+        <w:pStyle w:val="Normal"/>
+        <w:rPr>
+          <w:rFonts w:ascii="Microsoft JhengHei" w:hAnsi="Microsoft JhengHei"/>
+        </w:rPr>
+      </w:pPr>
+      <w:r>
+        <w:rPr>
+          <w:rFonts w:ascii="Microsoft JhengHei" w:hAnsi="Microsoft JhengHei"/>
+        </w:rPr>
+        <w:t>finished instructions, edited some of the other classes</w:t>
+      </w:r>
+    </w:p>
+    <w:p>
+      <w:pPr>
+        <w:pStyle w:val="Normal"/>
+        <w:rPr>
+          <w:rFonts w:ascii="Microsoft JhengHei" w:hAnsi="Microsoft JhengHei"/>
+        </w:rPr>
+      </w:pPr>
+      <w:r>
+        <w:rPr>
+          <w:rFonts w:ascii="Microsoft JhengHei" w:hAnsi="Microsoft JhengHei"/>
+        </w:rPr>
+        <w:t>started working on mouse listeners.</w:t>
+      </w:r>
+    </w:p>
+    <w:p>
+      <w:pPr>
+        <w:pStyle w:val="Normal"/>
+        <w:rPr>
+          <w:rFonts w:ascii="Microsoft JhengHei" w:hAnsi="Microsoft JhengHei"/>
+        </w:rPr>
+      </w:pPr>
+      <w:r>
+        <w:rPr>
+          <w:rFonts w:ascii="Microsoft JhengHei" w:hAnsi="Microsoft JhengHei"/>
+        </w:rPr>
+        <w:t>Started adding logic into the game.</w:t>
+      </w:r>
+    </w:p>
+    <w:p>
+      <w:pPr>
+        <w:pStyle w:val="Normal"/>
+        <w:rPr>
+          <w:rFonts w:ascii="Microsoft JhengHei" w:hAnsi="Microsoft JhengHei"/>
+        </w:rPr>
+      </w:pPr>
+      <w:r>
+        <w:rPr/>
+      </w:r>
+    </w:p>
+    <w:p>
+      <w:pPr>
+        <w:pStyle w:val="Normal"/>
+        <w:rPr>
+          <w:rFonts w:ascii="Microsoft JhengHei" w:hAnsi="Microsoft JhengHei"/>
+        </w:rPr>
+      </w:pPr>
+      <w:r>
+        <w:rPr>
+          <w:rFonts w:ascii="Microsoft JhengHei" w:hAnsi="Microsoft JhengHei"/>
+        </w:rPr>
+        <w:t xml:space="preserve">TODO: </w:t>
+      </w:r>
+    </w:p>
+    <w:p>
+      <w:pPr>
+        <w:pStyle w:val="Normal"/>
+        <w:rPr>
+          <w:rFonts w:ascii="Microsoft JhengHei" w:hAnsi="Microsoft JhengHei"/>
+        </w:rPr>
+      </w:pPr>
+      <w:r>
+        <w:rPr>
+          <w:rFonts w:ascii="Microsoft JhengHei" w:hAnsi="Microsoft JhengHei"/>
+        </w:rPr>
+        <w:t xml:space="preserve">finish up mouse listeners and logic </w:t>
+      </w:r>
+    </w:p>
+    <w:p>
+      <w:pPr>
+        <w:pStyle w:val="Normal"/>
+        <w:rPr>
+          <w:rFonts w:ascii="Microsoft JhengHei" w:hAnsi="Microsoft JhengHei"/>
+        </w:rPr>
+      </w:pPr>
+      <w:r>
+        <w:rPr/>
+      </w:r>
+    </w:p>
+    <w:p>
+      <w:pPr>
+        <w:pStyle w:val="Normal"/>
+        <w:rPr>
+          <w:rFonts w:ascii="Microsoft JhengHei" w:hAnsi="Microsoft JhengHei"/>
+        </w:rPr>
+      </w:pPr>
+      <w:r>
+        <w:rPr>
+          <w:rFonts w:ascii="Microsoft JhengHei" w:hAnsi="Microsoft JhengHei"/>
+        </w:rPr>
+        <w:t>}</w:t>
+      </w:r>
+    </w:p>
+    <w:p>
+      <w:pPr>
+        <w:pStyle w:val="Normal"/>
+        <w:rPr>
+          <w:rFonts w:ascii="Microsoft JhengHei" w:hAnsi="Microsoft JhengHei"/>
+        </w:rPr>
+      </w:pPr>
+      <w:r>
+        <w:rPr/>
+      </w:r>
     </w:p>
     <w:sectPr>
+      <w:type w:val="nextPage"/>
       <w:pgSz w:w="12240" w:h="15840"/>
-      <w:pgMar w:top="1134" w:right="1134" w:bottom="1134" w:left="1134" w:header="0" w:footer="0" w:gutter="0"/>
-      <w:cols w:space="720"/>
-      <w:formProt w:val="0"/>
-      <w:docGrid w:linePitch="100"/>
+      <w:pgMar w:left="1134" w:right="1134" w:gutter="0" w:header="0" w:top="1134" w:footer="0" w:bottom="1134"/>
+      <w:pgNumType w:fmt="decimal"/>
+      <w:formProt w:val="false"/>
+      <w:textDirection w:val="lrTb"/>
+      <w:docGrid w:type="default" w:linePitch="100" w:charSpace="0"/>
     </w:sectPr>
   </w:body>
 </w:document>
 </file>
 
 <file path=word/styles.xml><?xml version="1.0" encoding="utf-8"?>
-<w:styles xmlns:mc="http://schemas.openxmlformats.org/markup-compatibility/2006" xmlns:r="http://schemas.openxmlformats.org/officeDocument/2006/relationships" xmlns:w="http://schemas.openxmlformats.org/wordprocessingml/2006/main" xmlns:w14="http://schemas.microsoft.com/office/word/2010/wordml" xmlns:w15="http://schemas.microsoft.com/office/word/2012/wordml" xmlns:w16cex="http://schemas.microsoft.com/office/word/2018/wordml/cex" xmlns:w16cid="http://schemas.microsoft.com/office/word/2016/wordml/cid" xmlns:w16="http://schemas.microsoft.com/office/word/2018/wordml" xmlns:w16sdtdh="http://schemas.microsoft.com/office/word/2020/wordml/sdtdatahash" xmlns:w16se="http://schemas.microsoft.com/office/word/2015/wordml/symex" mc:Ignorable="w14 w15 w16se w16cid w16 w16cex w16sdtdh">
+<w:styles xmlns:w="http://schemas.openxmlformats.org/wordprocessingml/2006/main" xmlns:w14="http://schemas.microsoft.com/office/word/2010/wordml" xmlns:mc="http://schemas.openxmlformats.org/markup-compatibility/2006" mc:Ignorable="w14">
   <w:docDefaults>
     <w:rPrDefault>
       <w:rPr>
-        <w:rFonts w:ascii="Liberation Serif" w:eastAsia="NSimSun" w:hAnsi="Liberation Serif" w:cs="Lucida Sans"/>
+        <w:rFonts w:ascii="Liberation Serif" w:hAnsi="Liberation Serif" w:eastAsia="NSimSun" w:cs="Lucida Sans"/>
         <w:kern w:val="2"/>
         <w:sz w:val="24"/>
         <w:szCs w:val="24"/>
@@ -584,21 +806,21 @@
     </w:rPrDefault>
     <w:pPrDefault>
       <w:pPr>
-        <w:suppressAutoHyphens/>
+        <w:suppressAutoHyphens w:val="true"/>
       </w:pPr>
     </w:pPrDefault>
   </w:docDefaults>
   <w:latentStyles w:defLockedState="0" w:defUIPriority="99" w:defSemiHidden="0" w:defUnhideWhenUsed="0" w:defQFormat="0" w:count="376">
     <w:lsdException w:name="Normal" w:uiPriority="0" w:qFormat="1"/>
     <w:lsdException w:name="heading 1" w:uiPriority="9" w:qFormat="1"/>
-    <w:lsdException w:name="heading 2" w:semiHidden="1" w:uiPriority="9" w:unhideWhenUsed="1" w:qFormat="1"/>
-    <w:lsdException w:name="heading 3" w:semiHidden="1" w:uiPriority="9" w:unhideWhenUsed="1" w:qFormat="1"/>
-    <w:lsdException w:name="heading 4" w:semiHidden="1" w:uiPriority="9" w:unhideWhenUsed="1" w:qFormat="1"/>
-    <w:lsdException w:name="heading 5" w:semiHidden="1" w:uiPriority="9" w:unhideWhenUsed="1" w:qFormat="1"/>
-    <w:lsdException w:name="heading 6" w:semiHidden="1" w:uiPriority="9" w:unhideWhenUsed="1" w:qFormat="1"/>
-    <w:lsdException w:name="heading 7" w:semiHidden="1" w:uiPriority="9" w:unhideWhenUsed="1" w:qFormat="1"/>
-    <w:lsdException w:name="heading 8" w:semiHidden="1" w:uiPriority="9" w:unhideWhenUsed="1" w:qFormat="1"/>
-    <w:lsdException w:name="heading 9" w:semiHidden="1" w:uiPriority="9" w:unhideWhenUsed="1" w:qFormat="1"/>
+    <w:lsdException w:name="heading 2" w:uiPriority="9" w:semiHidden="1" w:unhideWhenUsed="1" w:qFormat="1"/>
+    <w:lsdException w:name="heading 3" w:uiPriority="9" w:semiHidden="1" w:unhideWhenUsed="1" w:qFormat="1"/>
+    <w:lsdException w:name="heading 4" w:uiPriority="9" w:semiHidden="1" w:unhideWhenUsed="1" w:qFormat="1"/>
+    <w:lsdException w:name="heading 5" w:uiPriority="9" w:semiHidden="1" w:unhideWhenUsed="1" w:qFormat="1"/>
+    <w:lsdException w:name="heading 6" w:uiPriority="9" w:semiHidden="1" w:unhideWhenUsed="1" w:qFormat="1"/>
+    <w:lsdException w:name="heading 7" w:uiPriority="9" w:semiHidden="1" w:unhideWhenUsed="1" w:qFormat="1"/>
+    <w:lsdException w:name="heading 8" w:uiPriority="9" w:semiHidden="1" w:unhideWhenUsed="1" w:qFormat="1"/>
+    <w:lsdException w:name="heading 9" w:uiPriority="9" w:semiHidden="1" w:unhideWhenUsed="1" w:qFormat="1"/>
     <w:lsdException w:name="index 1" w:semiHidden="1" w:unhideWhenUsed="1"/>
     <w:lsdException w:name="index 2" w:semiHidden="1" w:unhideWhenUsed="1"/>
     <w:lsdException w:name="index 3" w:semiHidden="1" w:unhideWhenUsed="1"/>
@@ -608,22 +830,22 @@
     <w:lsdException w:name="index 7" w:semiHidden="1" w:unhideWhenUsed="1"/>
     <w:lsdException w:name="index 8" w:semiHidden="1" w:unhideWhenUsed="1"/>
     <w:lsdException w:name="index 9" w:semiHidden="1" w:unhideWhenUsed="1"/>
-    <w:lsdException w:name="toc 1" w:semiHidden="1" w:uiPriority="39" w:unhideWhenUsed="1"/>
-    <w:lsdException w:name="toc 2" w:semiHidden="1" w:uiPriority="39" w:unhideWhenUsed="1"/>
-    <w:lsdException w:name="toc 3" w:semiHidden="1" w:uiPriority="39" w:unhideWhenUsed="1"/>
-    <w:lsdException w:name="toc 4" w:semiHidden="1" w:uiPriority="39" w:unhideWhenUsed="1"/>
-    <w:lsdException w:name="toc 5" w:semiHidden="1" w:uiPriority="39" w:unhideWhenUsed="1"/>
-    <w:lsdException w:name="toc 6" w:semiHidden="1" w:uiPriority="39" w:unhideWhenUsed="1"/>
-    <w:lsdException w:name="toc 7" w:semiHidden="1" w:uiPriority="39" w:unhideWhenUsed="1"/>
-    <w:lsdException w:name="toc 8" w:semiHidden="1" w:uiPriority="39" w:unhideWhenUsed="1"/>
-    <w:lsdException w:name="toc 9" w:semiHidden="1" w:uiPriority="39" w:unhideWhenUsed="1"/>
+    <w:lsdException w:name="toc 1" w:uiPriority="39" w:semiHidden="1" w:unhideWhenUsed="1"/>
+    <w:lsdException w:name="toc 2" w:uiPriority="39" w:semiHidden="1" w:unhideWhenUsed="1"/>
+    <w:lsdException w:name="toc 3" w:uiPriority="39" w:semiHidden="1" w:unhideWhenUsed="1"/>
+    <w:lsdException w:name="toc 4" w:uiPriority="39" w:semiHidden="1" w:unhideWhenUsed="1"/>
+    <w:lsdException w:name="toc 5" w:uiPriority="39" w:semiHidden="1" w:unhideWhenUsed="1"/>
+    <w:lsdException w:name="toc 6" w:uiPriority="39" w:semiHidden="1" w:unhideWhenUsed="1"/>
+    <w:lsdException w:name="toc 7" w:uiPriority="39" w:semiHidden="1" w:unhideWhenUsed="1"/>
+    <w:lsdException w:name="toc 8" w:uiPriority="39" w:semiHidden="1" w:unhideWhenUsed="1"/>
+    <w:lsdException w:name="toc 9" w:uiPriority="39" w:semiHidden="1" w:unhideWhenUsed="1"/>
     <w:lsdException w:name="Normal Indent" w:semiHidden="1" w:unhideWhenUsed="1"/>
     <w:lsdException w:name="footnote text" w:semiHidden="1" w:unhideWhenUsed="1"/>
     <w:lsdException w:name="annotation text" w:semiHidden="1" w:unhideWhenUsed="1"/>
     <w:lsdException w:name="header" w:semiHidden="1" w:unhideWhenUsed="1"/>
     <w:lsdException w:name="footer" w:semiHidden="1" w:unhideWhenUsed="1"/>
     <w:lsdException w:name="index heading" w:semiHidden="1" w:unhideWhenUsed="1"/>
-    <w:lsdException w:name="caption" w:semiHidden="1" w:uiPriority="35" w:unhideWhenUsed="1" w:qFormat="1"/>
+    <w:lsdException w:name="caption" w:uiPriority="35" w:semiHidden="1" w:unhideWhenUsed="1" w:qFormat="1"/>
     <w:lsdException w:name="table of figures" w:semiHidden="1" w:unhideWhenUsed="1"/>
     <w:lsdException w:name="envelope address" w:semiHidden="1" w:unhideWhenUsed="1"/>
     <w:lsdException w:name="envelope return" w:semiHidden="1" w:unhideWhenUsed="1"/>
@@ -654,7 +876,7 @@
     <w:lsdException w:name="Title" w:uiPriority="10" w:qFormat="1"/>
     <w:lsdException w:name="Closing" w:semiHidden="1" w:unhideWhenUsed="1"/>
     <w:lsdException w:name="Signature" w:semiHidden="1" w:unhideWhenUsed="1"/>
-    <w:lsdException w:name="Default Paragraph Font" w:semiHidden="1" w:uiPriority="1" w:unhideWhenUsed="1"/>
+    <w:lsdException w:name="Default Paragraph Font" w:uiPriority="1" w:semiHidden="1" w:unhideWhenUsed="1"/>
     <w:lsdException w:name="Body Text" w:semiHidden="1" w:unhideWhenUsed="1"/>
     <w:lsdException w:name="Body Text Indent" w:semiHidden="1" w:unhideWhenUsed="1"/>
     <w:lsdException w:name="List Continue" w:semiHidden="1" w:unhideWhenUsed="1"/>
@@ -854,8 +1076,8 @@
     <w:lsdException w:name="Subtle Reference" w:uiPriority="31" w:qFormat="1"/>
     <w:lsdException w:name="Intense Reference" w:uiPriority="32" w:qFormat="1"/>
     <w:lsdException w:name="Book Title" w:uiPriority="33" w:qFormat="1"/>
-    <w:lsdException w:name="Bibliography" w:semiHidden="1" w:uiPriority="37" w:unhideWhenUsed="1"/>
-    <w:lsdException w:name="TOC Heading" w:semiHidden="1" w:uiPriority="39" w:unhideWhenUsed="1" w:qFormat="1"/>
+    <w:lsdException w:name="Bibliography" w:uiPriority="37" w:semiHidden="1" w:unhideWhenUsed="1"/>
+    <w:lsdException w:name="TOC Heading" w:uiPriority="39" w:semiHidden="1" w:unhideWhenUsed="1" w:qFormat="1"/>
     <w:lsdException w:name="Plain Table 1" w:uiPriority="41"/>
     <w:lsdException w:name="Plain Table 2" w:uiPriority="42"/>
     <w:lsdException w:name="Plain Table 3" w:uiPriority="43"/>
@@ -966,64 +1188,88 @@
     <w:lsdException w:name="Unresolved Mention" w:semiHidden="1" w:unhideWhenUsed="1"/>
     <w:lsdException w:name="Smart Link" w:semiHidden="1" w:unhideWhenUsed="1"/>
   </w:latentStyles>
-  <w:style w:type="paragraph" w:default="1" w:styleId="Normal">
+  <w:style w:type="paragraph" w:styleId="Normal" w:default="1">
     <w:name w:val="Normal"/>
     <w:qFormat/>
+    <w:pPr>
+      <w:widowControl/>
+      <w:suppressAutoHyphens w:val="true"/>
+      <w:bidi w:val="0"/>
+      <w:spacing w:before="0" w:after="0"/>
+      <w:jc w:val="start"/>
+    </w:pPr>
+    <w:rPr>
+      <w:rFonts w:ascii="Liberation Serif" w:hAnsi="Liberation Serif" w:eastAsia="NSimSun" w:cs="Lucida Sans"/>
+      <w:color w:val="auto"/>
+      <w:kern w:val="2"/>
+      <w:sz w:val="24"/>
+      <w:szCs w:val="24"/>
+      <w:lang w:val="en-US" w:eastAsia="zh-CN" w:bidi="hi-IN"/>
+    </w:rPr>
   </w:style>
-  <w:style w:type="character" w:default="1" w:styleId="DefaultParagraphFont">
+  <w:style w:type="character" w:styleId="DefaultParagraphFont" w:default="1">
     <w:name w:val="Default Paragraph Font"/>
     <w:uiPriority w:val="1"/>
     <w:semiHidden/>
     <w:unhideWhenUsed/>
+    <w:qFormat/>
+    <w:rPr/>
   </w:style>
-  <w:style w:type="table" w:default="1" w:styleId="TableNormal">
-    <w:name w:val="Normal Table"/>
-    <w:uiPriority w:val="99"/>
-    <w:semiHidden/>
-    <w:unhideWhenUsed/>
-    <w:tblPr>
-      <w:tblInd w:w="0" w:type="dxa"/>
-      <w:tblCellMar>
-        <w:top w:w="0" w:type="dxa"/>
-        <w:left w:w="108" w:type="dxa"/>
-        <w:bottom w:w="0" w:type="dxa"/>
-        <w:right w:w="108" w:type="dxa"/>
-      </w:tblCellMar>
-    </w:tblPr>
-  </w:style>
-  <w:style w:type="numbering" w:default="1" w:styleId="NoList">
-    <w:name w:val="No List"/>
-    <w:uiPriority w:val="99"/>
-    <w:semiHidden/>
-    <w:unhideWhenUsed/>
-  </w:style>
-  <w:style w:type="paragraph" w:customStyle="1" w:styleId="Heading">
+  <w:style w:type="paragraph" w:styleId="Heading" w:customStyle="1">
     <w:name w:val="Heading"/>
     <w:basedOn w:val="Normal"/>
-    <w:next w:val="BodyText"/>
+    <w:next w:val="TextBody"/>
     <w:qFormat/>
     <w:pPr>
-      <w:keepNext/>
+      <w:keepNext w:val="true"/>
       <w:spacing w:before="240" w:after="120"/>
     </w:pPr>
     <w:rPr>
-      <w:rFonts w:ascii="Liberation Sans" w:eastAsia="Microsoft YaHei" w:hAnsi="Liberation Sans"/>
+      <w:rFonts w:ascii="Liberation Sans" w:hAnsi="Liberation Sans" w:eastAsia="Microsoft YaHei"/>
       <w:sz w:val="28"/>
       <w:szCs w:val="28"/>
     </w:rPr>
   </w:style>
-  <w:style w:type="paragraph" w:styleId="BodyText">
+  <w:style w:type="paragraph" w:styleId="TextBody">
     <w:name w:val="Body Text"/>
     <w:basedOn w:val="Normal"/>
     <w:pPr>
-      <w:spacing w:after="140" w:line="276" w:lineRule="auto"/>
+      <w:spacing w:lineRule="auto" w:line="276" w:before="0" w:after="140"/>
     </w:pPr>
+    <w:rPr/>
   </w:style>
   <w:style w:type="paragraph" w:styleId="List">
     <w:name w:val="List"/>
-    <w:basedOn w:val="BodyText"/>
+    <w:basedOn w:val="TextBody"/>
+    <w:pPr/>
+    <w:rPr/>
   </w:style>
   <w:style w:type="paragraph" w:styleId="Caption">
+    <w:name w:val="Caption"/>
+    <w:basedOn w:val="Normal"/>
+    <w:qFormat/>
+    <w:pPr>
+      <w:suppressLineNumbers/>
+      <w:spacing w:before="120" w:after="120"/>
+    </w:pPr>
+    <w:rPr>
+      <w:rFonts w:cs="Arial"/>
+      <w:i/>
+      <w:iCs/>
+      <w:sz w:val="24"/>
+      <w:szCs w:val="24"/>
+    </w:rPr>
+  </w:style>
+  <w:style w:type="paragraph" w:styleId="Index" w:customStyle="1">
+    <w:name w:val="Index"/>
+    <w:basedOn w:val="Normal"/>
+    <w:qFormat/>
+    <w:pPr>
+      <w:suppressLineNumbers/>
+    </w:pPr>
+    <w:rPr/>
+  </w:style>
+  <w:style w:type="paragraph" w:styleId="Caption1">
     <w:name w:val="caption"/>
     <w:basedOn w:val="Normal"/>
     <w:qFormat/>
@@ -1036,13 +1282,26 @@
       <w:iCs/>
     </w:rPr>
   </w:style>
-  <w:style w:type="paragraph" w:customStyle="1" w:styleId="Index">
-    <w:name w:val="Index"/>
-    <w:basedOn w:val="Normal"/>
+  <w:style w:type="numbering" w:styleId="NoList" w:default="1">
+    <w:name w:val="No List"/>
+    <w:uiPriority w:val="99"/>
+    <w:semiHidden/>
+    <w:unhideWhenUsed/>
     <w:qFormat/>
-    <w:pPr>
-      <w:suppressLineNumbers/>
-    </w:pPr>
+  </w:style>
+  <w:style w:type="table" w:default="1" w:styleId="TableNormal">
+    <w:name w:val="Normal Table"/>
+    <w:uiPriority w:val="99"/>
+    <w:semiHidden/>
+    <w:unhideWhenUsed/>
+    <w:tblPr>
+      <w:tblCellMar>
+        <w:top w:w="0" w:type="dxa"/>
+        <w:left w:w="108" w:type="dxa"/>
+        <w:bottom w:w="0" w:type="dxa"/>
+        <w:right w:w="108" w:type="dxa"/>
+      </w:tblCellMar>
+    </w:tblPr>
   </w:style>
 </w:styles>
 </file>

</xml_diff>

<commit_message>
modified:   Deck.java 	modified:   PoltavskiVictorWorkLog.docx 	modified:   SolitaireDriver.java
</commit_message>
<xml_diff>
--- a/PoltavskiVictorWorkLog.docx
+++ b/PoltavskiVictorWorkLog.docx
@@ -1,10 +1,9 @@
 
 <file path=word/document.xml><?xml version="1.0" encoding="utf-8"?>
-<w:document xmlns:o="urn:schemas-microsoft-com:office:office" xmlns:r="http://schemas.openxmlformats.org/officeDocument/2006/relationships" xmlns:v="urn:schemas-microsoft-com:vml" xmlns:w="http://schemas.openxmlformats.org/wordprocessingml/2006/main" xmlns:w10="urn:schemas-microsoft-com:office:word" xmlns:wp="http://schemas.openxmlformats.org/drawingml/2006/wordprocessingDrawing" xmlns:wps="http://schemas.microsoft.com/office/word/2010/wordprocessingShape" xmlns:wpg="http://schemas.microsoft.com/office/word/2010/wordprocessingGroup" xmlns:mc="http://schemas.openxmlformats.org/markup-compatibility/2006" xmlns:wp14="http://schemas.microsoft.com/office/word/2010/wordprocessingDrawing" xmlns:w14="http://schemas.microsoft.com/office/word/2010/wordml" mc:Ignorable="w14 wp14">
+<w:document xmlns:wpc="http://schemas.microsoft.com/office/word/2010/wordprocessingCanvas" xmlns:cx="http://schemas.microsoft.com/office/drawing/2014/chartex" xmlns:cx1="http://schemas.microsoft.com/office/drawing/2015/9/8/chartex" xmlns:cx2="http://schemas.microsoft.com/office/drawing/2015/10/21/chartex" xmlns:cx3="http://schemas.microsoft.com/office/drawing/2016/5/9/chartex" xmlns:cx4="http://schemas.microsoft.com/office/drawing/2016/5/10/chartex" xmlns:cx5="http://schemas.microsoft.com/office/drawing/2016/5/11/chartex" xmlns:cx6="http://schemas.microsoft.com/office/drawing/2016/5/12/chartex" xmlns:cx7="http://schemas.microsoft.com/office/drawing/2016/5/13/chartex" xmlns:cx8="http://schemas.microsoft.com/office/drawing/2016/5/14/chartex" xmlns:mc="http://schemas.openxmlformats.org/markup-compatibility/2006" xmlns:aink="http://schemas.microsoft.com/office/drawing/2016/ink" xmlns:am3d="http://schemas.microsoft.com/office/drawing/2017/model3d" xmlns:o="urn:schemas-microsoft-com:office:office" xmlns:r="http://schemas.openxmlformats.org/officeDocument/2006/relationships" xmlns:m="http://schemas.openxmlformats.org/officeDocument/2006/math" xmlns:v="urn:schemas-microsoft-com:vml" xmlns:wp14="http://schemas.microsoft.com/office/word/2010/wordprocessingDrawing" xmlns:wp="http://schemas.openxmlformats.org/drawingml/2006/wordprocessingDrawing" xmlns:w10="urn:schemas-microsoft-com:office:word" xmlns:w="http://schemas.openxmlformats.org/wordprocessingml/2006/main" xmlns:w14="http://schemas.microsoft.com/office/word/2010/wordml" xmlns:w15="http://schemas.microsoft.com/office/word/2012/wordml" xmlns:w16cex="http://schemas.microsoft.com/office/word/2018/wordml/cex" xmlns:w16cid="http://schemas.microsoft.com/office/word/2016/wordml/cid" xmlns:w16="http://schemas.microsoft.com/office/word/2018/wordml" xmlns:w16sdtdh="http://schemas.microsoft.com/office/word/2020/wordml/sdtdatahash" xmlns:w16se="http://schemas.microsoft.com/office/word/2015/wordml/symex" xmlns:wpg="http://schemas.microsoft.com/office/word/2010/wordprocessingGroup" xmlns:wpi="http://schemas.microsoft.com/office/word/2010/wordprocessingInk" xmlns:wne="http://schemas.microsoft.com/office/word/2006/wordml" xmlns:wps="http://schemas.microsoft.com/office/word/2010/wordprocessingShape" mc:Ignorable="w14 w15 w16se w16cid w16 w16cex w16sdtdh wp14">
   <w:body>
     <w:p>
       <w:pPr>
-        <w:pStyle w:val="Normal"/>
         <w:rPr>
           <w:sz w:val="52"/>
           <w:szCs w:val="52"/>
@@ -20,22 +19,14 @@
     </w:p>
     <w:p>
       <w:pPr>
-        <w:pStyle w:val="Normal"/>
         <w:rPr>
           <w:sz w:val="52"/>
           <w:szCs w:val="52"/>
         </w:rPr>
       </w:pPr>
-      <w:r>
-        <w:rPr>
-          <w:sz w:val="52"/>
-          <w:szCs w:val="52"/>
-        </w:rPr>
-      </w:r>
-    </w:p>
-    <w:p>
-      <w:pPr>
-        <w:pStyle w:val="Normal"/>
+    </w:p>
+    <w:p>
+      <w:pPr>
         <w:rPr>
           <w:rFonts w:ascii="Microsoft JhengHei" w:hAnsi="Microsoft JhengHei"/>
         </w:rPr>
@@ -49,20 +40,13 @@
     </w:p>
     <w:p>
       <w:pPr>
-        <w:pStyle w:val="Normal"/>
-        <w:rPr>
-          <w:rFonts w:ascii="Microsoft JhengHei" w:hAnsi="Microsoft JhengHei"/>
-        </w:rPr>
-      </w:pPr>
-      <w:r>
-        <w:rPr>
-          <w:rFonts w:ascii="Microsoft JhengHei" w:hAnsi="Microsoft JhengHei"/>
-        </w:rPr>
-      </w:r>
-    </w:p>
-    <w:p>
-      <w:pPr>
-        <w:pStyle w:val="Normal"/>
+        <w:rPr>
+          <w:rFonts w:ascii="Microsoft JhengHei" w:hAnsi="Microsoft JhengHei"/>
+        </w:rPr>
+      </w:pPr>
+    </w:p>
+    <w:p>
+      <w:pPr>
         <w:rPr>
           <w:rFonts w:ascii="Microsoft JhengHei" w:hAnsi="Microsoft JhengHei"/>
         </w:rPr>
@@ -76,7 +60,6 @@
     </w:p>
     <w:p>
       <w:pPr>
-        <w:pStyle w:val="Normal"/>
         <w:rPr>
           <w:rFonts w:ascii="Microsoft JhengHei" w:hAnsi="Microsoft JhengHei"/>
         </w:rPr>
@@ -90,20 +73,13 @@
     </w:p>
     <w:p>
       <w:pPr>
-        <w:pStyle w:val="Normal"/>
-        <w:rPr>
-          <w:rFonts w:ascii="Microsoft JhengHei" w:hAnsi="Microsoft JhengHei"/>
-        </w:rPr>
-      </w:pPr>
-      <w:r>
-        <w:rPr>
-          <w:rFonts w:ascii="Microsoft JhengHei" w:hAnsi="Microsoft JhengHei"/>
-        </w:rPr>
-      </w:r>
-    </w:p>
-    <w:p>
-      <w:pPr>
-        <w:pStyle w:val="Normal"/>
+        <w:rPr>
+          <w:rFonts w:ascii="Microsoft JhengHei" w:hAnsi="Microsoft JhengHei"/>
+        </w:rPr>
+      </w:pPr>
+    </w:p>
+    <w:p>
+      <w:pPr>
         <w:rPr>
           <w:rFonts w:ascii="Microsoft JhengHei" w:hAnsi="Microsoft JhengHei"/>
         </w:rPr>
@@ -117,20 +93,13 @@
     </w:p>
     <w:p>
       <w:pPr>
-        <w:pStyle w:val="Normal"/>
-        <w:rPr>
-          <w:rFonts w:ascii="Microsoft JhengHei" w:hAnsi="Microsoft JhengHei"/>
-        </w:rPr>
-      </w:pPr>
-      <w:r>
-        <w:rPr>
-          <w:rFonts w:ascii="Microsoft JhengHei" w:hAnsi="Microsoft JhengHei"/>
-        </w:rPr>
-      </w:r>
-    </w:p>
-    <w:p>
-      <w:pPr>
-        <w:pStyle w:val="Normal"/>
+        <w:rPr>
+          <w:rFonts w:ascii="Microsoft JhengHei" w:hAnsi="Microsoft JhengHei"/>
+        </w:rPr>
+      </w:pPr>
+    </w:p>
+    <w:p>
+      <w:pPr>
         <w:rPr>
           <w:rFonts w:ascii="Microsoft JhengHei" w:hAnsi="Microsoft JhengHei"/>
         </w:rPr>
@@ -144,7 +113,6 @@
     </w:p>
     <w:p>
       <w:pPr>
-        <w:pStyle w:val="Normal"/>
         <w:rPr>
           <w:rFonts w:ascii="Microsoft JhengHei" w:hAnsi="Microsoft JhengHei"/>
         </w:rPr>
@@ -158,20 +126,13 @@
     </w:p>
     <w:p>
       <w:pPr>
-        <w:pStyle w:val="Normal"/>
-        <w:rPr>
-          <w:rFonts w:ascii="Microsoft JhengHei" w:hAnsi="Microsoft JhengHei"/>
-        </w:rPr>
-      </w:pPr>
-      <w:r>
-        <w:rPr>
-          <w:rFonts w:ascii="Microsoft JhengHei" w:hAnsi="Microsoft JhengHei"/>
-        </w:rPr>
-      </w:r>
-    </w:p>
-    <w:p>
-      <w:pPr>
-        <w:pStyle w:val="Normal"/>
+        <w:rPr>
+          <w:rFonts w:ascii="Microsoft JhengHei" w:hAnsi="Microsoft JhengHei"/>
+        </w:rPr>
+      </w:pPr>
+    </w:p>
+    <w:p>
+      <w:pPr>
         <w:rPr>
           <w:rFonts w:ascii="Microsoft JhengHei" w:hAnsi="Microsoft JhengHei"/>
         </w:rPr>
@@ -185,20 +146,13 @@
     </w:p>
     <w:p>
       <w:pPr>
-        <w:pStyle w:val="Normal"/>
-        <w:rPr>
-          <w:rFonts w:ascii="Microsoft JhengHei" w:hAnsi="Microsoft JhengHei"/>
-        </w:rPr>
-      </w:pPr>
-      <w:r>
-        <w:rPr>
-          <w:rFonts w:ascii="Microsoft JhengHei" w:hAnsi="Microsoft JhengHei"/>
-        </w:rPr>
-      </w:r>
-    </w:p>
-    <w:p>
-      <w:pPr>
-        <w:pStyle w:val="Normal"/>
+        <w:rPr>
+          <w:rFonts w:ascii="Microsoft JhengHei" w:hAnsi="Microsoft JhengHei"/>
+        </w:rPr>
+      </w:pPr>
+    </w:p>
+    <w:p>
+      <w:pPr>
         <w:rPr>
           <w:rFonts w:ascii="Microsoft JhengHei" w:hAnsi="Microsoft JhengHei"/>
         </w:rPr>
@@ -212,20 +166,13 @@
     </w:p>
     <w:p>
       <w:pPr>
-        <w:pStyle w:val="Normal"/>
-        <w:rPr>
-          <w:rFonts w:ascii="Microsoft JhengHei" w:hAnsi="Microsoft JhengHei"/>
-        </w:rPr>
-      </w:pPr>
-      <w:r>
-        <w:rPr>
-          <w:rFonts w:ascii="Microsoft JhengHei" w:hAnsi="Microsoft JhengHei"/>
-        </w:rPr>
-      </w:r>
-    </w:p>
-    <w:p>
-      <w:pPr>
-        <w:pStyle w:val="Normal"/>
+        <w:rPr>
+          <w:rFonts w:ascii="Microsoft JhengHei" w:hAnsi="Microsoft JhengHei"/>
+        </w:rPr>
+      </w:pPr>
+    </w:p>
+    <w:p>
+      <w:pPr>
         <w:rPr>
           <w:rFonts w:ascii="Microsoft JhengHei" w:hAnsi="Microsoft JhengHei"/>
         </w:rPr>
@@ -239,7 +186,6 @@
     </w:p>
     <w:p>
       <w:pPr>
-        <w:pStyle w:val="Normal"/>
         <w:rPr>
           <w:rFonts w:ascii="Microsoft JhengHei" w:hAnsi="Microsoft JhengHei"/>
         </w:rPr>
@@ -253,7 +199,6 @@
     </w:p>
     <w:p>
       <w:pPr>
-        <w:pStyle w:val="Normal"/>
         <w:rPr>
           <w:rFonts w:ascii="Microsoft JhengHei" w:hAnsi="Microsoft JhengHei"/>
         </w:rPr>
@@ -267,20 +212,13 @@
     </w:p>
     <w:p>
       <w:pPr>
-        <w:pStyle w:val="Normal"/>
-        <w:rPr>
-          <w:rFonts w:ascii="Microsoft JhengHei" w:hAnsi="Microsoft JhengHei"/>
-        </w:rPr>
-      </w:pPr>
-      <w:r>
-        <w:rPr>
-          <w:rFonts w:ascii="Microsoft JhengHei" w:hAnsi="Microsoft JhengHei"/>
-        </w:rPr>
-      </w:r>
-    </w:p>
-    <w:p>
-      <w:pPr>
-        <w:pStyle w:val="Normal"/>
+        <w:rPr>
+          <w:rFonts w:ascii="Microsoft JhengHei" w:hAnsi="Microsoft JhengHei"/>
+        </w:rPr>
+      </w:pPr>
+    </w:p>
+    <w:p>
+      <w:pPr>
         <w:rPr>
           <w:rFonts w:ascii="Microsoft JhengHei" w:hAnsi="Microsoft JhengHei"/>
         </w:rPr>
@@ -294,34 +232,32 @@
     </w:p>
     <w:p>
       <w:pPr>
-        <w:pStyle w:val="Normal"/>
-        <w:rPr>
-          <w:rFonts w:ascii="Microsoft JhengHei" w:hAnsi="Microsoft JhengHei"/>
-        </w:rPr>
-      </w:pPr>
-      <w:r>
-        <w:rPr>
-          <w:rFonts w:ascii="Microsoft JhengHei" w:hAnsi="Microsoft JhengHei"/>
-        </w:rPr>
-        <w:t>fix up card stack logic (make cards down except the front ones)</w:t>
-      </w:r>
-    </w:p>
-    <w:p>
-      <w:pPr>
-        <w:pStyle w:val="Normal"/>
-        <w:rPr>
-          <w:rFonts w:ascii="Microsoft JhengHei" w:hAnsi="Microsoft JhengHei"/>
-        </w:rPr>
-      </w:pPr>
-      <w:r>
-        <w:rPr>
-          <w:rFonts w:ascii="Microsoft JhengHei" w:hAnsi="Microsoft JhengHei"/>
-        </w:rPr>
-      </w:r>
-    </w:p>
-    <w:p>
-      <w:pPr>
-        <w:pStyle w:val="Normal"/>
+        <w:rPr>
+          <w:rFonts w:ascii="Microsoft JhengHei" w:hAnsi="Microsoft JhengHei"/>
+        </w:rPr>
+      </w:pPr>
+      <w:r>
+        <w:rPr>
+          <w:rFonts w:ascii="Microsoft JhengHei" w:hAnsi="Microsoft JhengHei"/>
+        </w:rPr>
+        <w:t>fix up card</w:t>
+      </w:r>
+      <w:r>
+        <w:rPr>
+          <w:rFonts w:ascii="Microsoft JhengHei" w:hAnsi="Microsoft JhengHei"/>
+        </w:rPr>
+        <w:t xml:space="preserve"> stack logic (make cards down except the front ones)</w:t>
+      </w:r>
+    </w:p>
+    <w:p>
+      <w:pPr>
+        <w:rPr>
+          <w:rFonts w:ascii="Microsoft JhengHei" w:hAnsi="Microsoft JhengHei"/>
+        </w:rPr>
+      </w:pPr>
+    </w:p>
+    <w:p>
+      <w:pPr>
         <w:rPr>
           <w:rFonts w:ascii="Microsoft JhengHei" w:hAnsi="Microsoft JhengHei"/>
         </w:rPr>
@@ -335,7 +271,6 @@
     </w:p>
     <w:p>
       <w:pPr>
-        <w:pStyle w:val="Normal"/>
         <w:rPr>
           <w:rFonts w:ascii="Microsoft JhengHei" w:hAnsi="Microsoft JhengHei"/>
         </w:rPr>
@@ -349,20 +284,13 @@
     </w:p>
     <w:p>
       <w:pPr>
-        <w:pStyle w:val="Normal"/>
-        <w:rPr>
-          <w:rFonts w:ascii="Microsoft JhengHei" w:hAnsi="Microsoft JhengHei"/>
-        </w:rPr>
-      </w:pPr>
-      <w:r>
-        <w:rPr>
-          <w:rFonts w:ascii="Microsoft JhengHei" w:hAnsi="Microsoft JhengHei"/>
-        </w:rPr>
-      </w:r>
-    </w:p>
-    <w:p>
-      <w:pPr>
-        <w:pStyle w:val="Normal"/>
+        <w:rPr>
+          <w:rFonts w:ascii="Microsoft JhengHei" w:hAnsi="Microsoft JhengHei"/>
+        </w:rPr>
+      </w:pPr>
+    </w:p>
+    <w:p>
+      <w:pPr>
         <w:rPr>
           <w:rFonts w:ascii="Microsoft JhengHei" w:hAnsi="Microsoft JhengHei"/>
         </w:rPr>
@@ -376,7 +304,6 @@
     </w:p>
     <w:p>
       <w:pPr>
-        <w:pStyle w:val="Normal"/>
         <w:rPr>
           <w:rFonts w:ascii="Microsoft JhengHei" w:hAnsi="Microsoft JhengHei"/>
         </w:rPr>
@@ -390,7 +317,6 @@
     </w:p>
     <w:p>
       <w:pPr>
-        <w:pStyle w:val="Normal"/>
         <w:rPr>
           <w:rFonts w:ascii="Microsoft JhengHei" w:hAnsi="Microsoft JhengHei"/>
         </w:rPr>
@@ -404,20 +330,13 @@
     </w:p>
     <w:p>
       <w:pPr>
-        <w:pStyle w:val="Normal"/>
-        <w:rPr>
-          <w:rFonts w:ascii="Microsoft JhengHei" w:hAnsi="Microsoft JhengHei"/>
-        </w:rPr>
-      </w:pPr>
-      <w:r>
-        <w:rPr>
-          <w:rFonts w:ascii="Microsoft JhengHei" w:hAnsi="Microsoft JhengHei"/>
-        </w:rPr>
-      </w:r>
-    </w:p>
-    <w:p>
-      <w:pPr>
-        <w:pStyle w:val="Normal"/>
+        <w:rPr>
+          <w:rFonts w:ascii="Microsoft JhengHei" w:hAnsi="Microsoft JhengHei"/>
+        </w:rPr>
+      </w:pPr>
+    </w:p>
+    <w:p>
+      <w:pPr>
         <w:rPr>
           <w:rFonts w:ascii="Microsoft JhengHei" w:hAnsi="Microsoft JhengHei"/>
         </w:rPr>
@@ -431,21 +350,20 @@
     </w:p>
     <w:p>
       <w:pPr>
-        <w:pStyle w:val="Normal"/>
-        <w:rPr>
-          <w:rFonts w:ascii="Microsoft JhengHei" w:hAnsi="Microsoft JhengHei"/>
-        </w:rPr>
-      </w:pPr>
-      <w:r>
-        <w:rPr>
-          <w:rFonts w:ascii="Microsoft JhengHei" w:hAnsi="Microsoft JhengHei"/>
-        </w:rPr>
+        <w:rPr>
+          <w:rFonts w:ascii="Microsoft JhengHei" w:hAnsi="Microsoft JhengHei"/>
+        </w:rPr>
+      </w:pPr>
+      <w:r>
+        <w:rPr>
+          <w:rFonts w:ascii="Microsoft JhengHei" w:hAnsi="Microsoft JhengHei"/>
+        </w:rPr>
+        <w:lastRenderedPageBreak/>
         <w:t>make secondary piles visible</w:t>
       </w:r>
     </w:p>
     <w:p>
       <w:pPr>
-        <w:pStyle w:val="Normal"/>
         <w:rPr>
           <w:rFonts w:ascii="Microsoft JhengHei" w:hAnsi="Microsoft JhengHei"/>
         </w:rPr>
@@ -459,7 +377,6 @@
     </w:p>
     <w:p>
       <w:pPr>
-        <w:pStyle w:val="Normal"/>
         <w:rPr>
           <w:rFonts w:ascii="Microsoft JhengHei" w:hAnsi="Microsoft JhengHei"/>
         </w:rPr>
@@ -473,20 +390,13 @@
     </w:p>
     <w:p>
       <w:pPr>
-        <w:pStyle w:val="Normal"/>
-        <w:rPr>
-          <w:rFonts w:ascii="Microsoft JhengHei" w:hAnsi="Microsoft JhengHei"/>
-        </w:rPr>
-      </w:pPr>
-      <w:r>
-        <w:rPr>
-          <w:rFonts w:ascii="Microsoft JhengHei" w:hAnsi="Microsoft JhengHei"/>
-        </w:rPr>
-      </w:r>
-    </w:p>
-    <w:p>
-      <w:pPr>
-        <w:pStyle w:val="Normal"/>
+        <w:rPr>
+          <w:rFonts w:ascii="Microsoft JhengHei" w:hAnsi="Microsoft JhengHei"/>
+        </w:rPr>
+      </w:pPr>
+    </w:p>
+    <w:p>
+      <w:pPr>
         <w:rPr>
           <w:rFonts w:ascii="Microsoft JhengHei" w:hAnsi="Microsoft JhengHei"/>
         </w:rPr>
@@ -500,7 +410,6 @@
     </w:p>
     <w:p>
       <w:pPr>
-        <w:pStyle w:val="Normal"/>
         <w:rPr>
           <w:rFonts w:ascii="Microsoft JhengHei" w:hAnsi="Microsoft JhengHei"/>
         </w:rPr>
@@ -514,7 +423,6 @@
     </w:p>
     <w:p>
       <w:pPr>
-        <w:pStyle w:val="Normal"/>
         <w:rPr>
           <w:rFonts w:ascii="Microsoft JhengHei" w:hAnsi="Microsoft JhengHei"/>
         </w:rPr>
@@ -528,7 +436,6 @@
     </w:p>
     <w:p>
       <w:pPr>
-        <w:pStyle w:val="Normal"/>
         <w:rPr>
           <w:rFonts w:ascii="Microsoft JhengHei" w:hAnsi="Microsoft JhengHei"/>
         </w:rPr>
@@ -542,7 +449,6 @@
     </w:p>
     <w:p>
       <w:pPr>
-        <w:pStyle w:val="Normal"/>
         <w:rPr>
           <w:rFonts w:ascii="Microsoft JhengHei" w:hAnsi="Microsoft JhengHei"/>
         </w:rPr>
@@ -556,7 +462,6 @@
     </w:p>
     <w:p>
       <w:pPr>
-        <w:pStyle w:val="Normal"/>
         <w:rPr>
           <w:rFonts w:ascii="Microsoft JhengHei" w:hAnsi="Microsoft JhengHei"/>
         </w:rPr>
@@ -570,7 +475,6 @@
     </w:p>
     <w:p>
       <w:pPr>
-        <w:pStyle w:val="Normal"/>
         <w:rPr>
           <w:rFonts w:ascii="Microsoft JhengHei" w:hAnsi="Microsoft JhengHei"/>
         </w:rPr>
@@ -584,7 +488,6 @@
     </w:p>
     <w:p>
       <w:pPr>
-        <w:pStyle w:val="Normal"/>
         <w:rPr>
           <w:rFonts w:ascii="Microsoft JhengHei" w:hAnsi="Microsoft JhengHei"/>
         </w:rPr>
@@ -598,34 +501,32 @@
     </w:p>
     <w:p>
       <w:pPr>
-        <w:pStyle w:val="Normal"/>
-        <w:rPr>
-          <w:rFonts w:ascii="Microsoft JhengHei" w:hAnsi="Microsoft JhengHei"/>
-        </w:rPr>
-      </w:pPr>
-      <w:r>
-        <w:rPr>
-          <w:rFonts w:ascii="Microsoft JhengHei" w:hAnsi="Microsoft JhengHei"/>
-        </w:rPr>
-      </w:r>
-    </w:p>
-    <w:p>
-      <w:pPr>
-        <w:pStyle w:val="Normal"/>
-        <w:rPr>
-          <w:rFonts w:ascii="Microsoft JhengHei" w:hAnsi="Microsoft JhengHei"/>
-        </w:rPr>
-      </w:pPr>
-      <w:r>
-        <w:rPr>
-          <w:rFonts w:ascii="Microsoft JhengHei" w:hAnsi="Microsoft JhengHei"/>
-        </w:rPr>
-        <w:t>TODO: finish up everything from this step</w:t>
-      </w:r>
-    </w:p>
-    <w:p>
-      <w:pPr>
-        <w:pStyle w:val="Normal"/>
+        <w:rPr>
+          <w:rFonts w:ascii="Microsoft JhengHei" w:hAnsi="Microsoft JhengHei"/>
+        </w:rPr>
+      </w:pPr>
+    </w:p>
+    <w:p>
+      <w:pPr>
+        <w:rPr>
+          <w:rFonts w:ascii="Microsoft JhengHei" w:hAnsi="Microsoft JhengHei"/>
+        </w:rPr>
+      </w:pPr>
+      <w:r>
+        <w:rPr>
+          <w:rFonts w:ascii="Microsoft JhengHei" w:hAnsi="Microsoft JhengHei"/>
+        </w:rPr>
+        <w:t>TODO:</w:t>
+      </w:r>
+      <w:r>
+        <w:rPr>
+          <w:rFonts w:ascii="Microsoft JhengHei" w:hAnsi="Microsoft JhengHei"/>
+        </w:rPr>
+        <w:t xml:space="preserve"> finish up everything from this step</w:t>
+      </w:r>
+    </w:p>
+    <w:p>
+      <w:pPr>
         <w:rPr>
           <w:rFonts w:ascii="Microsoft JhengHei" w:hAnsi="Microsoft JhengHei"/>
         </w:rPr>
@@ -639,18 +540,13 @@
     </w:p>
     <w:p>
       <w:pPr>
-        <w:pStyle w:val="Normal"/>
-        <w:rPr>
-          <w:rFonts w:ascii="Microsoft JhengHei" w:hAnsi="Microsoft JhengHei"/>
-        </w:rPr>
-      </w:pPr>
-      <w:r>
-        <w:rPr/>
-      </w:r>
-    </w:p>
-    <w:p>
-      <w:pPr>
-        <w:pStyle w:val="Normal"/>
+        <w:rPr>
+          <w:rFonts w:ascii="Microsoft JhengHei" w:hAnsi="Microsoft JhengHei"/>
+        </w:rPr>
+      </w:pPr>
+    </w:p>
+    <w:p>
+      <w:pPr>
         <w:rPr>
           <w:rFonts w:ascii="Microsoft JhengHei" w:hAnsi="Microsoft JhengHei"/>
         </w:rPr>
@@ -664,7 +560,6 @@
     </w:p>
     <w:p>
       <w:pPr>
-        <w:pStyle w:val="Normal"/>
         <w:rPr>
           <w:rFonts w:ascii="Microsoft JhengHei" w:hAnsi="Microsoft JhengHei"/>
         </w:rPr>
@@ -678,7 +573,6 @@
     </w:p>
     <w:p>
       <w:pPr>
-        <w:pStyle w:val="Normal"/>
         <w:rPr>
           <w:rFonts w:ascii="Microsoft JhengHei" w:hAnsi="Microsoft JhengHei"/>
         </w:rPr>
@@ -692,7 +586,6 @@
     </w:p>
     <w:p>
       <w:pPr>
-        <w:pStyle w:val="Normal"/>
         <w:rPr>
           <w:rFonts w:ascii="Microsoft JhengHei" w:hAnsi="Microsoft JhengHei"/>
         </w:rPr>
@@ -706,18 +599,13 @@
     </w:p>
     <w:p>
       <w:pPr>
-        <w:pStyle w:val="Normal"/>
-        <w:rPr>
-          <w:rFonts w:ascii="Microsoft JhengHei" w:hAnsi="Microsoft JhengHei"/>
-        </w:rPr>
-      </w:pPr>
-      <w:r>
-        <w:rPr/>
-      </w:r>
-    </w:p>
-    <w:p>
-      <w:pPr>
-        <w:pStyle w:val="Normal"/>
+        <w:rPr>
+          <w:rFonts w:ascii="Microsoft JhengHei" w:hAnsi="Microsoft JhengHei"/>
+        </w:rPr>
+      </w:pPr>
+    </w:p>
+    <w:p>
+      <w:pPr>
         <w:rPr>
           <w:rFonts w:ascii="Microsoft JhengHei" w:hAnsi="Microsoft JhengHei"/>
         </w:rPr>
@@ -731,7 +619,6 @@
     </w:p>
     <w:p>
       <w:pPr>
-        <w:pStyle w:val="Normal"/>
         <w:rPr>
           <w:rFonts w:ascii="Microsoft JhengHei" w:hAnsi="Microsoft JhengHei"/>
         </w:rPr>
@@ -745,18 +632,13 @@
     </w:p>
     <w:p>
       <w:pPr>
-        <w:pStyle w:val="Normal"/>
-        <w:rPr>
-          <w:rFonts w:ascii="Microsoft JhengHei" w:hAnsi="Microsoft JhengHei"/>
-        </w:rPr>
-      </w:pPr>
-      <w:r>
-        <w:rPr/>
-      </w:r>
-    </w:p>
-    <w:p>
-      <w:pPr>
-        <w:pStyle w:val="Normal"/>
+        <w:rPr>
+          <w:rFonts w:ascii="Microsoft JhengHei" w:hAnsi="Microsoft JhengHei"/>
+        </w:rPr>
+      </w:pPr>
+    </w:p>
+    <w:p>
+      <w:pPr>
         <w:rPr>
           <w:rFonts w:ascii="Microsoft JhengHei" w:hAnsi="Microsoft JhengHei"/>
         </w:rPr>
@@ -770,34 +652,141 @@
     </w:p>
     <w:p>
       <w:pPr>
-        <w:pStyle w:val="Normal"/>
-        <w:rPr>
-          <w:rFonts w:ascii="Microsoft JhengHei" w:hAnsi="Microsoft JhengHei"/>
-        </w:rPr>
-      </w:pPr>
-      <w:r>
-        <w:rPr/>
+        <w:rPr>
+          <w:rFonts w:ascii="Microsoft JhengHei" w:hAnsi="Microsoft JhengHei"/>
+        </w:rPr>
+      </w:pPr>
+    </w:p>
+    <w:p>
+      <w:pPr>
+        <w:rPr>
+          <w:rFonts w:ascii="Microsoft JhengHei" w:hAnsi="Microsoft JhengHei"/>
+        </w:rPr>
+      </w:pPr>
+      <w:r>
+        <w:rPr>
+          <w:rFonts w:ascii="Microsoft JhengHei" w:hAnsi="Microsoft JhengHei"/>
+        </w:rPr>
+        <w:t>Version 7/8{</w:t>
+      </w:r>
+    </w:p>
+    <w:p>
+      <w:pPr>
+        <w:rPr>
+          <w:rFonts w:ascii="Microsoft JhengHei" w:hAnsi="Microsoft JhengHei"/>
+        </w:rPr>
+      </w:pPr>
+      <w:r>
+        <w:rPr>
+          <w:rFonts w:ascii="Microsoft JhengHei" w:hAnsi="Microsoft JhengHei"/>
+        </w:rPr>
+        <w:t>Clean up card click detection</w:t>
+      </w:r>
+    </w:p>
+    <w:p>
+      <w:pPr>
+        <w:rPr>
+          <w:rFonts w:ascii="Microsoft JhengHei" w:hAnsi="Microsoft JhengHei"/>
+        </w:rPr>
+      </w:pPr>
+      <w:r>
+        <w:rPr>
+          <w:rFonts w:ascii="Microsoft JhengHei" w:hAnsi="Microsoft JhengHei"/>
+        </w:rPr>
+        <w:t>Finished card dropping function</w:t>
+      </w:r>
+    </w:p>
+    <w:p>
+      <w:pPr>
+        <w:rPr>
+          <w:rFonts w:ascii="Microsoft JhengHei" w:hAnsi="Microsoft JhengHei"/>
+        </w:rPr>
+      </w:pPr>
+    </w:p>
+    <w:p>
+      <w:pPr>
+        <w:rPr>
+          <w:rFonts w:ascii="Microsoft JhengHei" w:hAnsi="Microsoft JhengHei"/>
+        </w:rPr>
+      </w:pPr>
+    </w:p>
+    <w:p>
+      <w:pPr>
+        <w:rPr>
+          <w:rFonts w:ascii="Microsoft JhengHei" w:hAnsi="Microsoft JhengHei"/>
+        </w:rPr>
+      </w:pPr>
+    </w:p>
+    <w:p>
+      <w:pPr>
+        <w:rPr>
+          <w:rFonts w:ascii="Microsoft JhengHei" w:hAnsi="Microsoft JhengHei"/>
+        </w:rPr>
+      </w:pPr>
+      <w:r>
+        <w:rPr>
+          <w:rFonts w:ascii="Microsoft JhengHei" w:hAnsi="Microsoft JhengHei"/>
+        </w:rPr>
+        <w:lastRenderedPageBreak/>
+        <w:t>TODO:</w:t>
+      </w:r>
+    </w:p>
+    <w:p>
+      <w:pPr>
+        <w:rPr>
+          <w:rFonts w:ascii="Microsoft JhengHei" w:hAnsi="Microsoft JhengHei"/>
+        </w:rPr>
+      </w:pPr>
+      <w:r>
+        <w:rPr>
+          <w:rFonts w:ascii="Microsoft JhengHei" w:hAnsi="Microsoft JhengHei"/>
+        </w:rPr>
+        <w:t>Add logic like moving cards to Ace Piles.</w:t>
+      </w:r>
+    </w:p>
+    <w:p>
+      <w:pPr>
+        <w:rPr>
+          <w:rFonts w:ascii="Microsoft JhengHei" w:hAnsi="Microsoft JhengHei"/>
+        </w:rPr>
+      </w:pPr>
+      <w:r>
+        <w:rPr>
+          <w:rFonts w:ascii="Microsoft JhengHei" w:hAnsi="Microsoft JhengHei"/>
+        </w:rPr>
+        <w:t>Fix up visual aspects like moving card from piles</w:t>
+      </w:r>
+    </w:p>
+    <w:p>
+      <w:pPr>
+        <w:rPr>
+          <w:rFonts w:ascii="Microsoft JhengHei" w:hAnsi="Microsoft JhengHei"/>
+        </w:rPr>
+      </w:pPr>
+      <w:r>
+        <w:rPr>
+          <w:rFonts w:ascii="Microsoft JhengHei" w:hAnsi="Microsoft JhengHei"/>
+        </w:rPr>
+        <w:t>}</w:t>
       </w:r>
     </w:p>
     <w:sectPr>
-      <w:type w:val="nextPage"/>
       <w:pgSz w:w="12240" w:h="15840"/>
-      <w:pgMar w:left="1134" w:right="1134" w:gutter="0" w:header="0" w:top="1134" w:footer="0" w:bottom="1134"/>
-      <w:pgNumType w:fmt="decimal"/>
-      <w:formProt w:val="false"/>
-      <w:textDirection w:val="lrTb"/>
-      <w:docGrid w:type="default" w:linePitch="100" w:charSpace="0"/>
+      <w:pgMar w:top="1134" w:right="1134" w:bottom="1134" w:left="1134" w:header="0" w:footer="0" w:gutter="0"/>
+      <w:cols w:space="720"/>
+      <w:formProt w:val="0"/>
+      <w:docGrid w:linePitch="100"/>
     </w:sectPr>
   </w:body>
 </w:document>
 </file>
 
 <file path=word/styles.xml><?xml version="1.0" encoding="utf-8"?>
-<w:styles xmlns:w="http://schemas.openxmlformats.org/wordprocessingml/2006/main" xmlns:w14="http://schemas.microsoft.com/office/word/2010/wordml" xmlns:mc="http://schemas.openxmlformats.org/markup-compatibility/2006" mc:Ignorable="w14">
+<w:styles xmlns:mc="http://schemas.openxmlformats.org/markup-compatibility/2006" xmlns:r="http://schemas.openxmlformats.org/officeDocument/2006/relationships" xmlns:w="http://schemas.openxmlformats.org/wordprocessingml/2006/main" xmlns:w14="http://schemas.microsoft.com/office/word/2010/wordml" xmlns:w15="http://schemas.microsoft.com/office/word/2012/wordml" xmlns:w16cex="http://schemas.microsoft.com/office/word/2018/wordml/cex" xmlns:w16cid="http://schemas.microsoft.com/office/word/2016/wordml/cid" xmlns:w16="http://schemas.microsoft.com/office/word/2018/wordml" xmlns:w16sdtdh="http://schemas.microsoft.com/office/word/2020/wordml/sdtdatahash" xmlns:w16se="http://schemas.microsoft.com/office/word/2015/wordml/symex" mc:Ignorable="w14 w15 w16se w16cid w16 w16cex w16sdtdh">
   <w:docDefaults>
     <w:rPrDefault>
       <w:rPr>
-        <w:rFonts w:ascii="Liberation Serif" w:hAnsi="Liberation Serif" w:eastAsia="NSimSun" w:cs="Lucida Sans"/>
+        <w:rFonts w:ascii="Liberation Serif" w:eastAsia="NSimSun" w:hAnsi="Liberation Serif" w:cs="Lucida Sans"/>
         <w:kern w:val="2"/>
         <w:sz w:val="24"/>
         <w:szCs w:val="24"/>
@@ -806,21 +795,21 @@
     </w:rPrDefault>
     <w:pPrDefault>
       <w:pPr>
-        <w:suppressAutoHyphens w:val="true"/>
+        <w:suppressAutoHyphens/>
       </w:pPr>
     </w:pPrDefault>
   </w:docDefaults>
   <w:latentStyles w:defLockedState="0" w:defUIPriority="99" w:defSemiHidden="0" w:defUnhideWhenUsed="0" w:defQFormat="0" w:count="376">
     <w:lsdException w:name="Normal" w:uiPriority="0" w:qFormat="1"/>
     <w:lsdException w:name="heading 1" w:uiPriority="9" w:qFormat="1"/>
-    <w:lsdException w:name="heading 2" w:uiPriority="9" w:semiHidden="1" w:unhideWhenUsed="1" w:qFormat="1"/>
-    <w:lsdException w:name="heading 3" w:uiPriority="9" w:semiHidden="1" w:unhideWhenUsed="1" w:qFormat="1"/>
-    <w:lsdException w:name="heading 4" w:uiPriority="9" w:semiHidden="1" w:unhideWhenUsed="1" w:qFormat="1"/>
-    <w:lsdException w:name="heading 5" w:uiPriority="9" w:semiHidden="1" w:unhideWhenUsed="1" w:qFormat="1"/>
-    <w:lsdException w:name="heading 6" w:uiPriority="9" w:semiHidden="1" w:unhideWhenUsed="1" w:qFormat="1"/>
-    <w:lsdException w:name="heading 7" w:uiPriority="9" w:semiHidden="1" w:unhideWhenUsed="1" w:qFormat="1"/>
-    <w:lsdException w:name="heading 8" w:uiPriority="9" w:semiHidden="1" w:unhideWhenUsed="1" w:qFormat="1"/>
-    <w:lsdException w:name="heading 9" w:uiPriority="9" w:semiHidden="1" w:unhideWhenUsed="1" w:qFormat="1"/>
+    <w:lsdException w:name="heading 2" w:semiHidden="1" w:uiPriority="9" w:unhideWhenUsed="1" w:qFormat="1"/>
+    <w:lsdException w:name="heading 3" w:semiHidden="1" w:uiPriority="9" w:unhideWhenUsed="1" w:qFormat="1"/>
+    <w:lsdException w:name="heading 4" w:semiHidden="1" w:uiPriority="9" w:unhideWhenUsed="1" w:qFormat="1"/>
+    <w:lsdException w:name="heading 5" w:semiHidden="1" w:uiPriority="9" w:unhideWhenUsed="1" w:qFormat="1"/>
+    <w:lsdException w:name="heading 6" w:semiHidden="1" w:uiPriority="9" w:unhideWhenUsed="1" w:qFormat="1"/>
+    <w:lsdException w:name="heading 7" w:semiHidden="1" w:uiPriority="9" w:unhideWhenUsed="1" w:qFormat="1"/>
+    <w:lsdException w:name="heading 8" w:semiHidden="1" w:uiPriority="9" w:unhideWhenUsed="1" w:qFormat="1"/>
+    <w:lsdException w:name="heading 9" w:semiHidden="1" w:uiPriority="9" w:unhideWhenUsed="1" w:qFormat="1"/>
     <w:lsdException w:name="index 1" w:semiHidden="1" w:unhideWhenUsed="1"/>
     <w:lsdException w:name="index 2" w:semiHidden="1" w:unhideWhenUsed="1"/>
     <w:lsdException w:name="index 3" w:semiHidden="1" w:unhideWhenUsed="1"/>
@@ -830,22 +819,22 @@
     <w:lsdException w:name="index 7" w:semiHidden="1" w:unhideWhenUsed="1"/>
     <w:lsdException w:name="index 8" w:semiHidden="1" w:unhideWhenUsed="1"/>
     <w:lsdException w:name="index 9" w:semiHidden="1" w:unhideWhenUsed="1"/>
-    <w:lsdException w:name="toc 1" w:uiPriority="39" w:semiHidden="1" w:unhideWhenUsed="1"/>
-    <w:lsdException w:name="toc 2" w:uiPriority="39" w:semiHidden="1" w:unhideWhenUsed="1"/>
-    <w:lsdException w:name="toc 3" w:uiPriority="39" w:semiHidden="1" w:unhideWhenUsed="1"/>
-    <w:lsdException w:name="toc 4" w:uiPriority="39" w:semiHidden="1" w:unhideWhenUsed="1"/>
-    <w:lsdException w:name="toc 5" w:uiPriority="39" w:semiHidden="1" w:unhideWhenUsed="1"/>
-    <w:lsdException w:name="toc 6" w:uiPriority="39" w:semiHidden="1" w:unhideWhenUsed="1"/>
-    <w:lsdException w:name="toc 7" w:uiPriority="39" w:semiHidden="1" w:unhideWhenUsed="1"/>
-    <w:lsdException w:name="toc 8" w:uiPriority="39" w:semiHidden="1" w:unhideWhenUsed="1"/>
-    <w:lsdException w:name="toc 9" w:uiPriority="39" w:semiHidden="1" w:unhideWhenUsed="1"/>
+    <w:lsdException w:name="toc 1" w:semiHidden="1" w:uiPriority="39" w:unhideWhenUsed="1"/>
+    <w:lsdException w:name="toc 2" w:semiHidden="1" w:uiPriority="39" w:unhideWhenUsed="1"/>
+    <w:lsdException w:name="toc 3" w:semiHidden="1" w:uiPriority="39" w:unhideWhenUsed="1"/>
+    <w:lsdException w:name="toc 4" w:semiHidden="1" w:uiPriority="39" w:unhideWhenUsed="1"/>
+    <w:lsdException w:name="toc 5" w:semiHidden="1" w:uiPriority="39" w:unhideWhenUsed="1"/>
+    <w:lsdException w:name="toc 6" w:semiHidden="1" w:uiPriority="39" w:unhideWhenUsed="1"/>
+    <w:lsdException w:name="toc 7" w:semiHidden="1" w:uiPriority="39" w:unhideWhenUsed="1"/>
+    <w:lsdException w:name="toc 8" w:semiHidden="1" w:uiPriority="39" w:unhideWhenUsed="1"/>
+    <w:lsdException w:name="toc 9" w:semiHidden="1" w:uiPriority="39" w:unhideWhenUsed="1"/>
     <w:lsdException w:name="Normal Indent" w:semiHidden="1" w:unhideWhenUsed="1"/>
     <w:lsdException w:name="footnote text" w:semiHidden="1" w:unhideWhenUsed="1"/>
     <w:lsdException w:name="annotation text" w:semiHidden="1" w:unhideWhenUsed="1"/>
     <w:lsdException w:name="header" w:semiHidden="1" w:unhideWhenUsed="1"/>
     <w:lsdException w:name="footer" w:semiHidden="1" w:unhideWhenUsed="1"/>
     <w:lsdException w:name="index heading" w:semiHidden="1" w:unhideWhenUsed="1"/>
-    <w:lsdException w:name="caption" w:uiPriority="35" w:semiHidden="1" w:unhideWhenUsed="1" w:qFormat="1"/>
+    <w:lsdException w:name="caption" w:semiHidden="1" w:uiPriority="35" w:unhideWhenUsed="1" w:qFormat="1"/>
     <w:lsdException w:name="table of figures" w:semiHidden="1" w:unhideWhenUsed="1"/>
     <w:lsdException w:name="envelope address" w:semiHidden="1" w:unhideWhenUsed="1"/>
     <w:lsdException w:name="envelope return" w:semiHidden="1" w:unhideWhenUsed="1"/>
@@ -876,7 +865,7 @@
     <w:lsdException w:name="Title" w:uiPriority="10" w:qFormat="1"/>
     <w:lsdException w:name="Closing" w:semiHidden="1" w:unhideWhenUsed="1"/>
     <w:lsdException w:name="Signature" w:semiHidden="1" w:unhideWhenUsed="1"/>
-    <w:lsdException w:name="Default Paragraph Font" w:uiPriority="1" w:semiHidden="1" w:unhideWhenUsed="1"/>
+    <w:lsdException w:name="Default Paragraph Font" w:semiHidden="1" w:uiPriority="1" w:unhideWhenUsed="1"/>
     <w:lsdException w:name="Body Text" w:semiHidden="1" w:unhideWhenUsed="1"/>
     <w:lsdException w:name="Body Text Indent" w:semiHidden="1" w:unhideWhenUsed="1"/>
     <w:lsdException w:name="List Continue" w:semiHidden="1" w:unhideWhenUsed="1"/>
@@ -1076,8 +1065,8 @@
     <w:lsdException w:name="Subtle Reference" w:uiPriority="31" w:qFormat="1"/>
     <w:lsdException w:name="Intense Reference" w:uiPriority="32" w:qFormat="1"/>
     <w:lsdException w:name="Book Title" w:uiPriority="33" w:qFormat="1"/>
-    <w:lsdException w:name="Bibliography" w:uiPriority="37" w:semiHidden="1" w:unhideWhenUsed="1"/>
-    <w:lsdException w:name="TOC Heading" w:uiPriority="39" w:semiHidden="1" w:unhideWhenUsed="1" w:qFormat="1"/>
+    <w:lsdException w:name="Bibliography" w:semiHidden="1" w:uiPriority="37" w:unhideWhenUsed="1"/>
+    <w:lsdException w:name="TOC Heading" w:semiHidden="1" w:uiPriority="39" w:unhideWhenUsed="1" w:qFormat="1"/>
     <w:lsdException w:name="Plain Table 1" w:uiPriority="41"/>
     <w:lsdException w:name="Plain Table 2" w:uiPriority="42"/>
     <w:lsdException w:name="Plain Table 3" w:uiPriority="43"/>
@@ -1188,88 +1177,64 @@
     <w:lsdException w:name="Unresolved Mention" w:semiHidden="1" w:unhideWhenUsed="1"/>
     <w:lsdException w:name="Smart Link" w:semiHidden="1" w:unhideWhenUsed="1"/>
   </w:latentStyles>
-  <w:style w:type="paragraph" w:styleId="Normal" w:default="1">
+  <w:style w:type="paragraph" w:default="1" w:styleId="Normal">
     <w:name w:val="Normal"/>
     <w:qFormat/>
-    <w:pPr>
-      <w:widowControl/>
-      <w:suppressAutoHyphens w:val="true"/>
-      <w:bidi w:val="0"/>
-      <w:spacing w:before="0" w:after="0"/>
-      <w:jc w:val="start"/>
-    </w:pPr>
-    <w:rPr>
-      <w:rFonts w:ascii="Liberation Serif" w:hAnsi="Liberation Serif" w:eastAsia="NSimSun" w:cs="Lucida Sans"/>
-      <w:color w:val="auto"/>
-      <w:kern w:val="2"/>
-      <w:sz w:val="24"/>
-      <w:szCs w:val="24"/>
-      <w:lang w:val="en-US" w:eastAsia="zh-CN" w:bidi="hi-IN"/>
-    </w:rPr>
   </w:style>
-  <w:style w:type="character" w:styleId="DefaultParagraphFont" w:default="1">
+  <w:style w:type="character" w:default="1" w:styleId="DefaultParagraphFont">
     <w:name w:val="Default Paragraph Font"/>
     <w:uiPriority w:val="1"/>
     <w:semiHidden/>
     <w:unhideWhenUsed/>
-    <w:qFormat/>
-    <w:rPr/>
   </w:style>
-  <w:style w:type="paragraph" w:styleId="Heading" w:customStyle="1">
+  <w:style w:type="table" w:default="1" w:styleId="TableNormal">
+    <w:name w:val="Normal Table"/>
+    <w:uiPriority w:val="99"/>
+    <w:semiHidden/>
+    <w:unhideWhenUsed/>
+    <w:tblPr>
+      <w:tblInd w:w="0" w:type="dxa"/>
+      <w:tblCellMar>
+        <w:top w:w="0" w:type="dxa"/>
+        <w:left w:w="108" w:type="dxa"/>
+        <w:bottom w:w="0" w:type="dxa"/>
+        <w:right w:w="108" w:type="dxa"/>
+      </w:tblCellMar>
+    </w:tblPr>
+  </w:style>
+  <w:style w:type="numbering" w:default="1" w:styleId="NoList">
+    <w:name w:val="No List"/>
+    <w:uiPriority w:val="99"/>
+    <w:semiHidden/>
+    <w:unhideWhenUsed/>
+  </w:style>
+  <w:style w:type="paragraph" w:customStyle="1" w:styleId="Heading">
     <w:name w:val="Heading"/>
     <w:basedOn w:val="Normal"/>
-    <w:next w:val="TextBody"/>
+    <w:next w:val="BodyText"/>
     <w:qFormat/>
     <w:pPr>
-      <w:keepNext w:val="true"/>
+      <w:keepNext/>
       <w:spacing w:before="240" w:after="120"/>
     </w:pPr>
     <w:rPr>
-      <w:rFonts w:ascii="Liberation Sans" w:hAnsi="Liberation Sans" w:eastAsia="Microsoft YaHei"/>
+      <w:rFonts w:ascii="Liberation Sans" w:eastAsia="Microsoft YaHei" w:hAnsi="Liberation Sans"/>
       <w:sz w:val="28"/>
       <w:szCs w:val="28"/>
     </w:rPr>
   </w:style>
-  <w:style w:type="paragraph" w:styleId="TextBody">
+  <w:style w:type="paragraph" w:styleId="BodyText">
     <w:name w:val="Body Text"/>
     <w:basedOn w:val="Normal"/>
     <w:pPr>
-      <w:spacing w:lineRule="auto" w:line="276" w:before="0" w:after="140"/>
+      <w:spacing w:after="140" w:line="276" w:lineRule="auto"/>
     </w:pPr>
-    <w:rPr/>
   </w:style>
   <w:style w:type="paragraph" w:styleId="List">
     <w:name w:val="List"/>
-    <w:basedOn w:val="TextBody"/>
-    <w:pPr/>
-    <w:rPr/>
+    <w:basedOn w:val="BodyText"/>
   </w:style>
   <w:style w:type="paragraph" w:styleId="Caption">
-    <w:name w:val="Caption"/>
-    <w:basedOn w:val="Normal"/>
-    <w:qFormat/>
-    <w:pPr>
-      <w:suppressLineNumbers/>
-      <w:spacing w:before="120" w:after="120"/>
-    </w:pPr>
-    <w:rPr>
-      <w:rFonts w:cs="Arial"/>
-      <w:i/>
-      <w:iCs/>
-      <w:sz w:val="24"/>
-      <w:szCs w:val="24"/>
-    </w:rPr>
-  </w:style>
-  <w:style w:type="paragraph" w:styleId="Index" w:customStyle="1">
-    <w:name w:val="Index"/>
-    <w:basedOn w:val="Normal"/>
-    <w:qFormat/>
-    <w:pPr>
-      <w:suppressLineNumbers/>
-    </w:pPr>
-    <w:rPr/>
-  </w:style>
-  <w:style w:type="paragraph" w:styleId="Caption1">
     <w:name w:val="caption"/>
     <w:basedOn w:val="Normal"/>
     <w:qFormat/>
@@ -1282,26 +1247,13 @@
       <w:iCs/>
     </w:rPr>
   </w:style>
-  <w:style w:type="numbering" w:styleId="NoList" w:default="1">
-    <w:name w:val="No List"/>
-    <w:uiPriority w:val="99"/>
-    <w:semiHidden/>
-    <w:unhideWhenUsed/>
+  <w:style w:type="paragraph" w:customStyle="1" w:styleId="Index">
+    <w:name w:val="Index"/>
+    <w:basedOn w:val="Normal"/>
     <w:qFormat/>
-  </w:style>
-  <w:style w:type="table" w:default="1" w:styleId="TableNormal">
-    <w:name w:val="Normal Table"/>
-    <w:uiPriority w:val="99"/>
-    <w:semiHidden/>
-    <w:unhideWhenUsed/>
-    <w:tblPr>
-      <w:tblCellMar>
-        <w:top w:w="0" w:type="dxa"/>
-        <w:left w:w="108" w:type="dxa"/>
-        <w:bottom w:w="0" w:type="dxa"/>
-        <w:right w:w="108" w:type="dxa"/>
-      </w:tblCellMar>
-    </w:tblPr>
+    <w:pPr>
+      <w:suppressLineNumbers/>
+    </w:pPr>
   </w:style>
 </w:styles>
 </file>

</xml_diff>

<commit_message>
new file:   Manual.docx 	modified:   PoltavskiVictorWorkLog.docx
</commit_message>
<xml_diff>
--- a/PoltavskiVictorWorkLog.docx
+++ b/PoltavskiVictorWorkLog.docx
@@ -1,9 +1,10 @@
 
 <file path=word/document.xml><?xml version="1.0" encoding="utf-8"?>
-<w:document xmlns:wpc="http://schemas.microsoft.com/office/word/2010/wordprocessingCanvas" xmlns:cx="http://schemas.microsoft.com/office/drawing/2014/chartex" xmlns:cx1="http://schemas.microsoft.com/office/drawing/2015/9/8/chartex" xmlns:cx2="http://schemas.microsoft.com/office/drawing/2015/10/21/chartex" xmlns:cx3="http://schemas.microsoft.com/office/drawing/2016/5/9/chartex" xmlns:cx4="http://schemas.microsoft.com/office/drawing/2016/5/10/chartex" xmlns:cx5="http://schemas.microsoft.com/office/drawing/2016/5/11/chartex" xmlns:cx6="http://schemas.microsoft.com/office/drawing/2016/5/12/chartex" xmlns:cx7="http://schemas.microsoft.com/office/drawing/2016/5/13/chartex" xmlns:cx8="http://schemas.microsoft.com/office/drawing/2016/5/14/chartex" xmlns:mc="http://schemas.openxmlformats.org/markup-compatibility/2006" xmlns:aink="http://schemas.microsoft.com/office/drawing/2016/ink" xmlns:am3d="http://schemas.microsoft.com/office/drawing/2017/model3d" xmlns:o="urn:schemas-microsoft-com:office:office" xmlns:r="http://schemas.openxmlformats.org/officeDocument/2006/relationships" xmlns:m="http://schemas.openxmlformats.org/officeDocument/2006/math" xmlns:v="urn:schemas-microsoft-com:vml" xmlns:wp14="http://schemas.microsoft.com/office/word/2010/wordprocessingDrawing" xmlns:wp="http://schemas.openxmlformats.org/drawingml/2006/wordprocessingDrawing" xmlns:w10="urn:schemas-microsoft-com:office:word" xmlns:w="http://schemas.openxmlformats.org/wordprocessingml/2006/main" xmlns:w14="http://schemas.microsoft.com/office/word/2010/wordml" xmlns:w15="http://schemas.microsoft.com/office/word/2012/wordml" xmlns:w16cex="http://schemas.microsoft.com/office/word/2018/wordml/cex" xmlns:w16cid="http://schemas.microsoft.com/office/word/2016/wordml/cid" xmlns:w16="http://schemas.microsoft.com/office/word/2018/wordml" xmlns:w16sdtdh="http://schemas.microsoft.com/office/word/2020/wordml/sdtdatahash" xmlns:w16se="http://schemas.microsoft.com/office/word/2015/wordml/symex" xmlns:wpg="http://schemas.microsoft.com/office/word/2010/wordprocessingGroup" xmlns:wpi="http://schemas.microsoft.com/office/word/2010/wordprocessingInk" xmlns:wne="http://schemas.microsoft.com/office/word/2006/wordml" xmlns:wps="http://schemas.microsoft.com/office/word/2010/wordprocessingShape" mc:Ignorable="w14 w15 w16se w16cid w16 w16cex w16sdtdh wp14">
+<w:document xmlns:o="urn:schemas-microsoft-com:office:office" xmlns:r="http://schemas.openxmlformats.org/officeDocument/2006/relationships" xmlns:v="urn:schemas-microsoft-com:vml" xmlns:w="http://schemas.openxmlformats.org/wordprocessingml/2006/main" xmlns:w10="urn:schemas-microsoft-com:office:word" xmlns:wp="http://schemas.openxmlformats.org/drawingml/2006/wordprocessingDrawing" xmlns:wps="http://schemas.microsoft.com/office/word/2010/wordprocessingShape" xmlns:wpg="http://schemas.microsoft.com/office/word/2010/wordprocessingGroup" xmlns:mc="http://schemas.openxmlformats.org/markup-compatibility/2006" xmlns:wp14="http://schemas.microsoft.com/office/word/2010/wordprocessingDrawing" xmlns:w14="http://schemas.microsoft.com/office/word/2010/wordml" mc:Ignorable="w14 wp14">
   <w:body>
     <w:p>
       <w:pPr>
+        <w:pStyle w:val="Normal"/>
         <w:rPr>
           <w:sz w:val="52"/>
           <w:szCs w:val="52"/>
@@ -19,14 +20,22 @@
     </w:p>
     <w:p>
       <w:pPr>
+        <w:pStyle w:val="Normal"/>
         <w:rPr>
           <w:sz w:val="52"/>
           <w:szCs w:val="52"/>
         </w:rPr>
       </w:pPr>
-    </w:p>
-    <w:p>
-      <w:pPr>
+      <w:r>
+        <w:rPr>
+          <w:sz w:val="52"/>
+          <w:szCs w:val="52"/>
+        </w:rPr>
+      </w:r>
+    </w:p>
+    <w:p>
+      <w:pPr>
+        <w:pStyle w:val="Normal"/>
         <w:rPr>
           <w:rFonts w:ascii="Microsoft JhengHei" w:hAnsi="Microsoft JhengHei"/>
         </w:rPr>
@@ -40,13 +49,20 @@
     </w:p>
     <w:p>
       <w:pPr>
-        <w:rPr>
-          <w:rFonts w:ascii="Microsoft JhengHei" w:hAnsi="Microsoft JhengHei"/>
-        </w:rPr>
-      </w:pPr>
-    </w:p>
-    <w:p>
-      <w:pPr>
+        <w:pStyle w:val="Normal"/>
+        <w:rPr>
+          <w:rFonts w:ascii="Microsoft JhengHei" w:hAnsi="Microsoft JhengHei"/>
+        </w:rPr>
+      </w:pPr>
+      <w:r>
+        <w:rPr>
+          <w:rFonts w:ascii="Microsoft JhengHei" w:hAnsi="Microsoft JhengHei"/>
+        </w:rPr>
+      </w:r>
+    </w:p>
+    <w:p>
+      <w:pPr>
+        <w:pStyle w:val="Normal"/>
         <w:rPr>
           <w:rFonts w:ascii="Microsoft JhengHei" w:hAnsi="Microsoft JhengHei"/>
         </w:rPr>
@@ -60,6 +76,7 @@
     </w:p>
     <w:p>
       <w:pPr>
+        <w:pStyle w:val="Normal"/>
         <w:rPr>
           <w:rFonts w:ascii="Microsoft JhengHei" w:hAnsi="Microsoft JhengHei"/>
         </w:rPr>
@@ -73,13 +90,20 @@
     </w:p>
     <w:p>
       <w:pPr>
-        <w:rPr>
-          <w:rFonts w:ascii="Microsoft JhengHei" w:hAnsi="Microsoft JhengHei"/>
-        </w:rPr>
-      </w:pPr>
-    </w:p>
-    <w:p>
-      <w:pPr>
+        <w:pStyle w:val="Normal"/>
+        <w:rPr>
+          <w:rFonts w:ascii="Microsoft JhengHei" w:hAnsi="Microsoft JhengHei"/>
+        </w:rPr>
+      </w:pPr>
+      <w:r>
+        <w:rPr>
+          <w:rFonts w:ascii="Microsoft JhengHei" w:hAnsi="Microsoft JhengHei"/>
+        </w:rPr>
+      </w:r>
+    </w:p>
+    <w:p>
+      <w:pPr>
+        <w:pStyle w:val="Normal"/>
         <w:rPr>
           <w:rFonts w:ascii="Microsoft JhengHei" w:hAnsi="Microsoft JhengHei"/>
         </w:rPr>
@@ -93,13 +117,20 @@
     </w:p>
     <w:p>
       <w:pPr>
-        <w:rPr>
-          <w:rFonts w:ascii="Microsoft JhengHei" w:hAnsi="Microsoft JhengHei"/>
-        </w:rPr>
-      </w:pPr>
-    </w:p>
-    <w:p>
-      <w:pPr>
+        <w:pStyle w:val="Normal"/>
+        <w:rPr>
+          <w:rFonts w:ascii="Microsoft JhengHei" w:hAnsi="Microsoft JhengHei"/>
+        </w:rPr>
+      </w:pPr>
+      <w:r>
+        <w:rPr>
+          <w:rFonts w:ascii="Microsoft JhengHei" w:hAnsi="Microsoft JhengHei"/>
+        </w:rPr>
+      </w:r>
+    </w:p>
+    <w:p>
+      <w:pPr>
+        <w:pStyle w:val="Normal"/>
         <w:rPr>
           <w:rFonts w:ascii="Microsoft JhengHei" w:hAnsi="Microsoft JhengHei"/>
         </w:rPr>
@@ -113,6 +144,7 @@
     </w:p>
     <w:p>
       <w:pPr>
+        <w:pStyle w:val="Normal"/>
         <w:rPr>
           <w:rFonts w:ascii="Microsoft JhengHei" w:hAnsi="Microsoft JhengHei"/>
         </w:rPr>
@@ -126,13 +158,20 @@
     </w:p>
     <w:p>
       <w:pPr>
-        <w:rPr>
-          <w:rFonts w:ascii="Microsoft JhengHei" w:hAnsi="Microsoft JhengHei"/>
-        </w:rPr>
-      </w:pPr>
-    </w:p>
-    <w:p>
-      <w:pPr>
+        <w:pStyle w:val="Normal"/>
+        <w:rPr>
+          <w:rFonts w:ascii="Microsoft JhengHei" w:hAnsi="Microsoft JhengHei"/>
+        </w:rPr>
+      </w:pPr>
+      <w:r>
+        <w:rPr>
+          <w:rFonts w:ascii="Microsoft JhengHei" w:hAnsi="Microsoft JhengHei"/>
+        </w:rPr>
+      </w:r>
+    </w:p>
+    <w:p>
+      <w:pPr>
+        <w:pStyle w:val="Normal"/>
         <w:rPr>
           <w:rFonts w:ascii="Microsoft JhengHei" w:hAnsi="Microsoft JhengHei"/>
         </w:rPr>
@@ -146,13 +185,20 @@
     </w:p>
     <w:p>
       <w:pPr>
-        <w:rPr>
-          <w:rFonts w:ascii="Microsoft JhengHei" w:hAnsi="Microsoft JhengHei"/>
-        </w:rPr>
-      </w:pPr>
-    </w:p>
-    <w:p>
-      <w:pPr>
+        <w:pStyle w:val="Normal"/>
+        <w:rPr>
+          <w:rFonts w:ascii="Microsoft JhengHei" w:hAnsi="Microsoft JhengHei"/>
+        </w:rPr>
+      </w:pPr>
+      <w:r>
+        <w:rPr>
+          <w:rFonts w:ascii="Microsoft JhengHei" w:hAnsi="Microsoft JhengHei"/>
+        </w:rPr>
+      </w:r>
+    </w:p>
+    <w:p>
+      <w:pPr>
+        <w:pStyle w:val="Normal"/>
         <w:rPr>
           <w:rFonts w:ascii="Microsoft JhengHei" w:hAnsi="Microsoft JhengHei"/>
         </w:rPr>
@@ -166,13 +212,20 @@
     </w:p>
     <w:p>
       <w:pPr>
-        <w:rPr>
-          <w:rFonts w:ascii="Microsoft JhengHei" w:hAnsi="Microsoft JhengHei"/>
-        </w:rPr>
-      </w:pPr>
-    </w:p>
-    <w:p>
-      <w:pPr>
+        <w:pStyle w:val="Normal"/>
+        <w:rPr>
+          <w:rFonts w:ascii="Microsoft JhengHei" w:hAnsi="Microsoft JhengHei"/>
+        </w:rPr>
+      </w:pPr>
+      <w:r>
+        <w:rPr>
+          <w:rFonts w:ascii="Microsoft JhengHei" w:hAnsi="Microsoft JhengHei"/>
+        </w:rPr>
+      </w:r>
+    </w:p>
+    <w:p>
+      <w:pPr>
+        <w:pStyle w:val="Normal"/>
         <w:rPr>
           <w:rFonts w:ascii="Microsoft JhengHei" w:hAnsi="Microsoft JhengHei"/>
         </w:rPr>
@@ -186,6 +239,7 @@
     </w:p>
     <w:p>
       <w:pPr>
+        <w:pStyle w:val="Normal"/>
         <w:rPr>
           <w:rFonts w:ascii="Microsoft JhengHei" w:hAnsi="Microsoft JhengHei"/>
         </w:rPr>
@@ -199,6 +253,7 @@
     </w:p>
     <w:p>
       <w:pPr>
+        <w:pStyle w:val="Normal"/>
         <w:rPr>
           <w:rFonts w:ascii="Microsoft JhengHei" w:hAnsi="Microsoft JhengHei"/>
         </w:rPr>
@@ -212,13 +267,20 @@
     </w:p>
     <w:p>
       <w:pPr>
-        <w:rPr>
-          <w:rFonts w:ascii="Microsoft JhengHei" w:hAnsi="Microsoft JhengHei"/>
-        </w:rPr>
-      </w:pPr>
-    </w:p>
-    <w:p>
-      <w:pPr>
+        <w:pStyle w:val="Normal"/>
+        <w:rPr>
+          <w:rFonts w:ascii="Microsoft JhengHei" w:hAnsi="Microsoft JhengHei"/>
+        </w:rPr>
+      </w:pPr>
+      <w:r>
+        <w:rPr>
+          <w:rFonts w:ascii="Microsoft JhengHei" w:hAnsi="Microsoft JhengHei"/>
+        </w:rPr>
+      </w:r>
+    </w:p>
+    <w:p>
+      <w:pPr>
+        <w:pStyle w:val="Normal"/>
         <w:rPr>
           <w:rFonts w:ascii="Microsoft JhengHei" w:hAnsi="Microsoft JhengHei"/>
         </w:rPr>
@@ -232,32 +294,34 @@
     </w:p>
     <w:p>
       <w:pPr>
-        <w:rPr>
-          <w:rFonts w:ascii="Microsoft JhengHei" w:hAnsi="Microsoft JhengHei"/>
-        </w:rPr>
-      </w:pPr>
-      <w:r>
-        <w:rPr>
-          <w:rFonts w:ascii="Microsoft JhengHei" w:hAnsi="Microsoft JhengHei"/>
-        </w:rPr>
-        <w:t>fix up card</w:t>
-      </w:r>
-      <w:r>
-        <w:rPr>
-          <w:rFonts w:ascii="Microsoft JhengHei" w:hAnsi="Microsoft JhengHei"/>
-        </w:rPr>
-        <w:t xml:space="preserve"> stack logic (make cards down except the front ones)</w:t>
-      </w:r>
-    </w:p>
-    <w:p>
-      <w:pPr>
-        <w:rPr>
-          <w:rFonts w:ascii="Microsoft JhengHei" w:hAnsi="Microsoft JhengHei"/>
-        </w:rPr>
-      </w:pPr>
-    </w:p>
-    <w:p>
-      <w:pPr>
+        <w:pStyle w:val="Normal"/>
+        <w:rPr>
+          <w:rFonts w:ascii="Microsoft JhengHei" w:hAnsi="Microsoft JhengHei"/>
+        </w:rPr>
+      </w:pPr>
+      <w:r>
+        <w:rPr>
+          <w:rFonts w:ascii="Microsoft JhengHei" w:hAnsi="Microsoft JhengHei"/>
+        </w:rPr>
+        <w:t>fix up card stack logic (make cards down except the front ones)</w:t>
+      </w:r>
+    </w:p>
+    <w:p>
+      <w:pPr>
+        <w:pStyle w:val="Normal"/>
+        <w:rPr>
+          <w:rFonts w:ascii="Microsoft JhengHei" w:hAnsi="Microsoft JhengHei"/>
+        </w:rPr>
+      </w:pPr>
+      <w:r>
+        <w:rPr>
+          <w:rFonts w:ascii="Microsoft JhengHei" w:hAnsi="Microsoft JhengHei"/>
+        </w:rPr>
+      </w:r>
+    </w:p>
+    <w:p>
+      <w:pPr>
+        <w:pStyle w:val="Normal"/>
         <w:rPr>
           <w:rFonts w:ascii="Microsoft JhengHei" w:hAnsi="Microsoft JhengHei"/>
         </w:rPr>
@@ -271,6 +335,7 @@
     </w:p>
     <w:p>
       <w:pPr>
+        <w:pStyle w:val="Normal"/>
         <w:rPr>
           <w:rFonts w:ascii="Microsoft JhengHei" w:hAnsi="Microsoft JhengHei"/>
         </w:rPr>
@@ -284,13 +349,20 @@
     </w:p>
     <w:p>
       <w:pPr>
-        <w:rPr>
-          <w:rFonts w:ascii="Microsoft JhengHei" w:hAnsi="Microsoft JhengHei"/>
-        </w:rPr>
-      </w:pPr>
-    </w:p>
-    <w:p>
-      <w:pPr>
+        <w:pStyle w:val="Normal"/>
+        <w:rPr>
+          <w:rFonts w:ascii="Microsoft JhengHei" w:hAnsi="Microsoft JhengHei"/>
+        </w:rPr>
+      </w:pPr>
+      <w:r>
+        <w:rPr>
+          <w:rFonts w:ascii="Microsoft JhengHei" w:hAnsi="Microsoft JhengHei"/>
+        </w:rPr>
+      </w:r>
+    </w:p>
+    <w:p>
+      <w:pPr>
+        <w:pStyle w:val="Normal"/>
         <w:rPr>
           <w:rFonts w:ascii="Microsoft JhengHei" w:hAnsi="Microsoft JhengHei"/>
         </w:rPr>
@@ -304,6 +376,7 @@
     </w:p>
     <w:p>
       <w:pPr>
+        <w:pStyle w:val="Normal"/>
         <w:rPr>
           <w:rFonts w:ascii="Microsoft JhengHei" w:hAnsi="Microsoft JhengHei"/>
         </w:rPr>
@@ -317,6 +390,7 @@
     </w:p>
     <w:p>
       <w:pPr>
+        <w:pStyle w:val="Normal"/>
         <w:rPr>
           <w:rFonts w:ascii="Microsoft JhengHei" w:hAnsi="Microsoft JhengHei"/>
         </w:rPr>
@@ -330,13 +404,20 @@
     </w:p>
     <w:p>
       <w:pPr>
-        <w:rPr>
-          <w:rFonts w:ascii="Microsoft JhengHei" w:hAnsi="Microsoft JhengHei"/>
-        </w:rPr>
-      </w:pPr>
-    </w:p>
-    <w:p>
-      <w:pPr>
+        <w:pStyle w:val="Normal"/>
+        <w:rPr>
+          <w:rFonts w:ascii="Microsoft JhengHei" w:hAnsi="Microsoft JhengHei"/>
+        </w:rPr>
+      </w:pPr>
+      <w:r>
+        <w:rPr>
+          <w:rFonts w:ascii="Microsoft JhengHei" w:hAnsi="Microsoft JhengHei"/>
+        </w:rPr>
+      </w:r>
+    </w:p>
+    <w:p>
+      <w:pPr>
+        <w:pStyle w:val="Normal"/>
         <w:rPr>
           <w:rFonts w:ascii="Microsoft JhengHei" w:hAnsi="Microsoft JhengHei"/>
         </w:rPr>
@@ -350,20 +431,21 @@
     </w:p>
     <w:p>
       <w:pPr>
-        <w:rPr>
-          <w:rFonts w:ascii="Microsoft JhengHei" w:hAnsi="Microsoft JhengHei"/>
-        </w:rPr>
-      </w:pPr>
-      <w:r>
-        <w:rPr>
-          <w:rFonts w:ascii="Microsoft JhengHei" w:hAnsi="Microsoft JhengHei"/>
-        </w:rPr>
-        <w:lastRenderedPageBreak/>
+        <w:pStyle w:val="Normal"/>
+        <w:rPr>
+          <w:rFonts w:ascii="Microsoft JhengHei" w:hAnsi="Microsoft JhengHei"/>
+        </w:rPr>
+      </w:pPr>
+      <w:r>
+        <w:rPr>
+          <w:rFonts w:ascii="Microsoft JhengHei" w:hAnsi="Microsoft JhengHei"/>
+        </w:rPr>
         <w:t>make secondary piles visible</w:t>
       </w:r>
     </w:p>
     <w:p>
       <w:pPr>
+        <w:pStyle w:val="Normal"/>
         <w:rPr>
           <w:rFonts w:ascii="Microsoft JhengHei" w:hAnsi="Microsoft JhengHei"/>
         </w:rPr>
@@ -377,6 +459,7 @@
     </w:p>
     <w:p>
       <w:pPr>
+        <w:pStyle w:val="Normal"/>
         <w:rPr>
           <w:rFonts w:ascii="Microsoft JhengHei" w:hAnsi="Microsoft JhengHei"/>
         </w:rPr>
@@ -390,13 +473,20 @@
     </w:p>
     <w:p>
       <w:pPr>
-        <w:rPr>
-          <w:rFonts w:ascii="Microsoft JhengHei" w:hAnsi="Microsoft JhengHei"/>
-        </w:rPr>
-      </w:pPr>
-    </w:p>
-    <w:p>
-      <w:pPr>
+        <w:pStyle w:val="Normal"/>
+        <w:rPr>
+          <w:rFonts w:ascii="Microsoft JhengHei" w:hAnsi="Microsoft JhengHei"/>
+        </w:rPr>
+      </w:pPr>
+      <w:r>
+        <w:rPr>
+          <w:rFonts w:ascii="Microsoft JhengHei" w:hAnsi="Microsoft JhengHei"/>
+        </w:rPr>
+      </w:r>
+    </w:p>
+    <w:p>
+      <w:pPr>
+        <w:pStyle w:val="Normal"/>
         <w:rPr>
           <w:rFonts w:ascii="Microsoft JhengHei" w:hAnsi="Microsoft JhengHei"/>
         </w:rPr>
@@ -410,6 +500,7 @@
     </w:p>
     <w:p>
       <w:pPr>
+        <w:pStyle w:val="Normal"/>
         <w:rPr>
           <w:rFonts w:ascii="Microsoft JhengHei" w:hAnsi="Microsoft JhengHei"/>
         </w:rPr>
@@ -423,6 +514,7 @@
     </w:p>
     <w:p>
       <w:pPr>
+        <w:pStyle w:val="Normal"/>
         <w:rPr>
           <w:rFonts w:ascii="Microsoft JhengHei" w:hAnsi="Microsoft JhengHei"/>
         </w:rPr>
@@ -436,6 +528,7 @@
     </w:p>
     <w:p>
       <w:pPr>
+        <w:pStyle w:val="Normal"/>
         <w:rPr>
           <w:rFonts w:ascii="Microsoft JhengHei" w:hAnsi="Microsoft JhengHei"/>
         </w:rPr>
@@ -449,6 +542,7 @@
     </w:p>
     <w:p>
       <w:pPr>
+        <w:pStyle w:val="Normal"/>
         <w:rPr>
           <w:rFonts w:ascii="Microsoft JhengHei" w:hAnsi="Microsoft JhengHei"/>
         </w:rPr>
@@ -462,6 +556,7 @@
     </w:p>
     <w:p>
       <w:pPr>
+        <w:pStyle w:val="Normal"/>
         <w:rPr>
           <w:rFonts w:ascii="Microsoft JhengHei" w:hAnsi="Microsoft JhengHei"/>
         </w:rPr>
@@ -475,6 +570,7 @@
     </w:p>
     <w:p>
       <w:pPr>
+        <w:pStyle w:val="Normal"/>
         <w:rPr>
           <w:rFonts w:ascii="Microsoft JhengHei" w:hAnsi="Microsoft JhengHei"/>
         </w:rPr>
@@ -488,6 +584,7 @@
     </w:p>
     <w:p>
       <w:pPr>
+        <w:pStyle w:val="Normal"/>
         <w:rPr>
           <w:rFonts w:ascii="Microsoft JhengHei" w:hAnsi="Microsoft JhengHei"/>
         </w:rPr>
@@ -501,13 +598,279 @@
     </w:p>
     <w:p>
       <w:pPr>
-        <w:rPr>
-          <w:rFonts w:ascii="Microsoft JhengHei" w:hAnsi="Microsoft JhengHei"/>
-        </w:rPr>
-      </w:pPr>
-    </w:p>
-    <w:p>
-      <w:pPr>
+        <w:pStyle w:val="Normal"/>
+        <w:rPr>
+          <w:rFonts w:ascii="Microsoft JhengHei" w:hAnsi="Microsoft JhengHei"/>
+        </w:rPr>
+      </w:pPr>
+      <w:r>
+        <w:rPr>
+          <w:rFonts w:ascii="Microsoft JhengHei" w:hAnsi="Microsoft JhengHei"/>
+        </w:rPr>
+      </w:r>
+    </w:p>
+    <w:p>
+      <w:pPr>
+        <w:pStyle w:val="Normal"/>
+        <w:rPr>
+          <w:rFonts w:ascii="Microsoft JhengHei" w:hAnsi="Microsoft JhengHei"/>
+        </w:rPr>
+      </w:pPr>
+      <w:r>
+        <w:rPr>
+          <w:rFonts w:ascii="Microsoft JhengHei" w:hAnsi="Microsoft JhengHei"/>
+        </w:rPr>
+        <w:t>TODO: finish up everything from this step</w:t>
+      </w:r>
+    </w:p>
+    <w:p>
+      <w:pPr>
+        <w:pStyle w:val="Normal"/>
+        <w:rPr>
+          <w:rFonts w:ascii="Microsoft JhengHei" w:hAnsi="Microsoft JhengHei"/>
+        </w:rPr>
+      </w:pPr>
+      <w:r>
+        <w:rPr>
+          <w:rFonts w:ascii="Microsoft JhengHei" w:hAnsi="Microsoft JhengHei"/>
+        </w:rPr>
+        <w:t>}</w:t>
+      </w:r>
+    </w:p>
+    <w:p>
+      <w:pPr>
+        <w:pStyle w:val="Normal"/>
+        <w:rPr>
+          <w:rFonts w:ascii="Microsoft JhengHei" w:hAnsi="Microsoft JhengHei"/>
+        </w:rPr>
+      </w:pPr>
+      <w:r>
+        <w:rPr>
+          <w:rFonts w:ascii="Microsoft JhengHei" w:hAnsi="Microsoft JhengHei"/>
+        </w:rPr>
+      </w:r>
+    </w:p>
+    <w:p>
+      <w:pPr>
+        <w:pStyle w:val="Normal"/>
+        <w:rPr>
+          <w:rFonts w:ascii="Microsoft JhengHei" w:hAnsi="Microsoft JhengHei"/>
+        </w:rPr>
+      </w:pPr>
+      <w:r>
+        <w:rPr>
+          <w:rFonts w:ascii="Microsoft JhengHei" w:hAnsi="Microsoft JhengHei"/>
+        </w:rPr>
+        <w:t>Version 6/8{</w:t>
+      </w:r>
+    </w:p>
+    <w:p>
+      <w:pPr>
+        <w:pStyle w:val="Normal"/>
+        <w:rPr>
+          <w:rFonts w:ascii="Microsoft JhengHei" w:hAnsi="Microsoft JhengHei"/>
+        </w:rPr>
+      </w:pPr>
+      <w:r>
+        <w:rPr>
+          <w:rFonts w:ascii="Microsoft JhengHei" w:hAnsi="Microsoft JhengHei"/>
+        </w:rPr>
+        <w:t>finished instructions, edited some of the other classes</w:t>
+      </w:r>
+    </w:p>
+    <w:p>
+      <w:pPr>
+        <w:pStyle w:val="Normal"/>
+        <w:rPr>
+          <w:rFonts w:ascii="Microsoft JhengHei" w:hAnsi="Microsoft JhengHei"/>
+        </w:rPr>
+      </w:pPr>
+      <w:r>
+        <w:rPr>
+          <w:rFonts w:ascii="Microsoft JhengHei" w:hAnsi="Microsoft JhengHei"/>
+        </w:rPr>
+        <w:t>started working on mouse listeners.</w:t>
+      </w:r>
+    </w:p>
+    <w:p>
+      <w:pPr>
+        <w:pStyle w:val="Normal"/>
+        <w:rPr>
+          <w:rFonts w:ascii="Microsoft JhengHei" w:hAnsi="Microsoft JhengHei"/>
+        </w:rPr>
+      </w:pPr>
+      <w:r>
+        <w:rPr>
+          <w:rFonts w:ascii="Microsoft JhengHei" w:hAnsi="Microsoft JhengHei"/>
+        </w:rPr>
+        <w:t>Started adding logic into the game.</w:t>
+      </w:r>
+    </w:p>
+    <w:p>
+      <w:pPr>
+        <w:pStyle w:val="Normal"/>
+        <w:rPr>
+          <w:rFonts w:ascii="Microsoft JhengHei" w:hAnsi="Microsoft JhengHei"/>
+        </w:rPr>
+      </w:pPr>
+      <w:r>
+        <w:rPr>
+          <w:rFonts w:ascii="Microsoft JhengHei" w:hAnsi="Microsoft JhengHei"/>
+        </w:rPr>
+      </w:r>
+    </w:p>
+    <w:p>
+      <w:pPr>
+        <w:pStyle w:val="Normal"/>
+        <w:rPr>
+          <w:rFonts w:ascii="Microsoft JhengHei" w:hAnsi="Microsoft JhengHei"/>
+        </w:rPr>
+      </w:pPr>
+      <w:r>
+        <w:rPr>
+          <w:rFonts w:ascii="Microsoft JhengHei" w:hAnsi="Microsoft JhengHei"/>
+        </w:rPr>
+        <w:t xml:space="preserve">TODO: </w:t>
+      </w:r>
+    </w:p>
+    <w:p>
+      <w:pPr>
+        <w:pStyle w:val="Normal"/>
+        <w:rPr>
+          <w:rFonts w:ascii="Microsoft JhengHei" w:hAnsi="Microsoft JhengHei"/>
+        </w:rPr>
+      </w:pPr>
+      <w:r>
+        <w:rPr>
+          <w:rFonts w:ascii="Microsoft JhengHei" w:hAnsi="Microsoft JhengHei"/>
+        </w:rPr>
+        <w:t xml:space="preserve">finish up mouse listeners and logic </w:t>
+      </w:r>
+    </w:p>
+    <w:p>
+      <w:pPr>
+        <w:pStyle w:val="Normal"/>
+        <w:rPr>
+          <w:rFonts w:ascii="Microsoft JhengHei" w:hAnsi="Microsoft JhengHei"/>
+        </w:rPr>
+      </w:pPr>
+      <w:r>
+        <w:rPr>
+          <w:rFonts w:ascii="Microsoft JhengHei" w:hAnsi="Microsoft JhengHei"/>
+        </w:rPr>
+      </w:r>
+    </w:p>
+    <w:p>
+      <w:pPr>
+        <w:pStyle w:val="Normal"/>
+        <w:rPr>
+          <w:rFonts w:ascii="Microsoft JhengHei" w:hAnsi="Microsoft JhengHei"/>
+        </w:rPr>
+      </w:pPr>
+      <w:r>
+        <w:rPr>
+          <w:rFonts w:ascii="Microsoft JhengHei" w:hAnsi="Microsoft JhengHei"/>
+        </w:rPr>
+        <w:t>}</w:t>
+      </w:r>
+    </w:p>
+    <w:p>
+      <w:pPr>
+        <w:pStyle w:val="Normal"/>
+        <w:rPr>
+          <w:rFonts w:ascii="Microsoft JhengHei" w:hAnsi="Microsoft JhengHei"/>
+        </w:rPr>
+      </w:pPr>
+      <w:r>
+        <w:rPr>
+          <w:rFonts w:ascii="Microsoft JhengHei" w:hAnsi="Microsoft JhengHei"/>
+        </w:rPr>
+      </w:r>
+    </w:p>
+    <w:p>
+      <w:pPr>
+        <w:pStyle w:val="Normal"/>
+        <w:rPr>
+          <w:rFonts w:ascii="Microsoft JhengHei" w:hAnsi="Microsoft JhengHei"/>
+        </w:rPr>
+      </w:pPr>
+      <w:r>
+        <w:rPr>
+          <w:rFonts w:ascii="Microsoft JhengHei" w:hAnsi="Microsoft JhengHei"/>
+        </w:rPr>
+        <w:t>Version 7/8{</w:t>
+      </w:r>
+    </w:p>
+    <w:p>
+      <w:pPr>
+        <w:pStyle w:val="Normal"/>
+        <w:rPr>
+          <w:rFonts w:ascii="Microsoft JhengHei" w:hAnsi="Microsoft JhengHei"/>
+        </w:rPr>
+      </w:pPr>
+      <w:r>
+        <w:rPr>
+          <w:rFonts w:ascii="Microsoft JhengHei" w:hAnsi="Microsoft JhengHei"/>
+        </w:rPr>
+        <w:t>Clean up card click detection</w:t>
+      </w:r>
+    </w:p>
+    <w:p>
+      <w:pPr>
+        <w:pStyle w:val="Normal"/>
+        <w:rPr>
+          <w:rFonts w:ascii="Microsoft JhengHei" w:hAnsi="Microsoft JhengHei"/>
+        </w:rPr>
+      </w:pPr>
+      <w:r>
+        <w:rPr>
+          <w:rFonts w:ascii="Microsoft JhengHei" w:hAnsi="Microsoft JhengHei"/>
+        </w:rPr>
+        <w:t>Finished card dropping function</w:t>
+      </w:r>
+    </w:p>
+    <w:p>
+      <w:pPr>
+        <w:pStyle w:val="Normal"/>
+        <w:rPr>
+          <w:rFonts w:ascii="Microsoft JhengHei" w:hAnsi="Microsoft JhengHei"/>
+        </w:rPr>
+      </w:pPr>
+      <w:r>
+        <w:rPr>
+          <w:rFonts w:ascii="Microsoft JhengHei" w:hAnsi="Microsoft JhengHei"/>
+        </w:rPr>
+      </w:r>
+    </w:p>
+    <w:p>
+      <w:pPr>
+        <w:pStyle w:val="Normal"/>
+        <w:rPr>
+          <w:rFonts w:ascii="Microsoft JhengHei" w:hAnsi="Microsoft JhengHei"/>
+        </w:rPr>
+      </w:pPr>
+      <w:r>
+        <w:rPr>
+          <w:rFonts w:ascii="Microsoft JhengHei" w:hAnsi="Microsoft JhengHei"/>
+        </w:rPr>
+      </w:r>
+    </w:p>
+    <w:p>
+      <w:pPr>
+        <w:pStyle w:val="Normal"/>
+        <w:rPr>
+          <w:rFonts w:ascii="Microsoft JhengHei" w:hAnsi="Microsoft JhengHei"/>
+        </w:rPr>
+      </w:pPr>
+      <w:r>
+        <w:rPr>
+          <w:rFonts w:ascii="Microsoft JhengHei" w:hAnsi="Microsoft JhengHei"/>
+        </w:rPr>
+      </w:r>
+    </w:p>
+    <w:p>
+      <w:pPr>
+        <w:pStyle w:val="Normal"/>
         <w:rPr>
           <w:rFonts w:ascii="Microsoft JhengHei" w:hAnsi="Microsoft JhengHei"/>
         </w:rPr>
@@ -518,15 +881,38 @@
         </w:rPr>
         <w:t>TODO:</w:t>
       </w:r>
-      <w:r>
-        <w:rPr>
-          <w:rFonts w:ascii="Microsoft JhengHei" w:hAnsi="Microsoft JhengHei"/>
-        </w:rPr>
-        <w:t xml:space="preserve"> finish up everything from this step</w:t>
-      </w:r>
-    </w:p>
-    <w:p>
-      <w:pPr>
+    </w:p>
+    <w:p>
+      <w:pPr>
+        <w:pStyle w:val="Normal"/>
+        <w:rPr>
+          <w:rFonts w:ascii="Microsoft JhengHei" w:hAnsi="Microsoft JhengHei"/>
+        </w:rPr>
+      </w:pPr>
+      <w:r>
+        <w:rPr>
+          <w:rFonts w:ascii="Microsoft JhengHei" w:hAnsi="Microsoft JhengHei"/>
+        </w:rPr>
+        <w:t>Add logic like moving cards to Ace Piles.</w:t>
+      </w:r>
+    </w:p>
+    <w:p>
+      <w:pPr>
+        <w:pStyle w:val="Normal"/>
+        <w:rPr>
+          <w:rFonts w:ascii="Microsoft JhengHei" w:hAnsi="Microsoft JhengHei"/>
+        </w:rPr>
+      </w:pPr>
+      <w:r>
+        <w:rPr>
+          <w:rFonts w:ascii="Microsoft JhengHei" w:hAnsi="Microsoft JhengHei"/>
+        </w:rPr>
+        <w:t>Fix up visual aspects like moving card from piles</w:t>
+      </w:r>
+    </w:p>
+    <w:p>
+      <w:pPr>
+        <w:pStyle w:val="Normal"/>
         <w:rPr>
           <w:rFonts w:ascii="Microsoft JhengHei" w:hAnsi="Microsoft JhengHei"/>
         </w:rPr>
@@ -540,105 +926,102 @@
     </w:p>
     <w:p>
       <w:pPr>
-        <w:rPr>
-          <w:rFonts w:ascii="Microsoft JhengHei" w:hAnsi="Microsoft JhengHei"/>
-        </w:rPr>
-      </w:pPr>
-    </w:p>
-    <w:p>
-      <w:pPr>
-        <w:rPr>
-          <w:rFonts w:ascii="Microsoft JhengHei" w:hAnsi="Microsoft JhengHei"/>
-        </w:rPr>
-      </w:pPr>
-      <w:r>
-        <w:rPr>
-          <w:rFonts w:ascii="Microsoft JhengHei" w:hAnsi="Microsoft JhengHei"/>
-        </w:rPr>
-        <w:t>Version 6/8{</w:t>
-      </w:r>
-    </w:p>
-    <w:p>
-      <w:pPr>
-        <w:rPr>
-          <w:rFonts w:ascii="Microsoft JhengHei" w:hAnsi="Microsoft JhengHei"/>
-        </w:rPr>
-      </w:pPr>
-      <w:r>
-        <w:rPr>
-          <w:rFonts w:ascii="Microsoft JhengHei" w:hAnsi="Microsoft JhengHei"/>
-        </w:rPr>
-        <w:t>finished instructions, edited some of the other classes</w:t>
-      </w:r>
-    </w:p>
-    <w:p>
-      <w:pPr>
-        <w:rPr>
-          <w:rFonts w:ascii="Microsoft JhengHei" w:hAnsi="Microsoft JhengHei"/>
-        </w:rPr>
-      </w:pPr>
-      <w:r>
-        <w:rPr>
-          <w:rFonts w:ascii="Microsoft JhengHei" w:hAnsi="Microsoft JhengHei"/>
-        </w:rPr>
-        <w:t>started working on mouse listeners.</w:t>
-      </w:r>
-    </w:p>
-    <w:p>
-      <w:pPr>
-        <w:rPr>
-          <w:rFonts w:ascii="Microsoft JhengHei" w:hAnsi="Microsoft JhengHei"/>
-        </w:rPr>
-      </w:pPr>
-      <w:r>
-        <w:rPr>
-          <w:rFonts w:ascii="Microsoft JhengHei" w:hAnsi="Microsoft JhengHei"/>
-        </w:rPr>
-        <w:t>Started adding logic into the game.</w:t>
-      </w:r>
-    </w:p>
-    <w:p>
-      <w:pPr>
-        <w:rPr>
-          <w:rFonts w:ascii="Microsoft JhengHei" w:hAnsi="Microsoft JhengHei"/>
-        </w:rPr>
-      </w:pPr>
-    </w:p>
-    <w:p>
-      <w:pPr>
-        <w:rPr>
-          <w:rFonts w:ascii="Microsoft JhengHei" w:hAnsi="Microsoft JhengHei"/>
-        </w:rPr>
-      </w:pPr>
-      <w:r>
-        <w:rPr>
-          <w:rFonts w:ascii="Microsoft JhengHei" w:hAnsi="Microsoft JhengHei"/>
-        </w:rPr>
-        <w:t xml:space="preserve">TODO: </w:t>
-      </w:r>
-    </w:p>
-    <w:p>
-      <w:pPr>
-        <w:rPr>
-          <w:rFonts w:ascii="Microsoft JhengHei" w:hAnsi="Microsoft JhengHei"/>
-        </w:rPr>
-      </w:pPr>
-      <w:r>
-        <w:rPr>
-          <w:rFonts w:ascii="Microsoft JhengHei" w:hAnsi="Microsoft JhengHei"/>
-        </w:rPr>
-        <w:t xml:space="preserve">finish up mouse listeners and logic </w:t>
-      </w:r>
-    </w:p>
-    <w:p>
-      <w:pPr>
-        <w:rPr>
-          <w:rFonts w:ascii="Microsoft JhengHei" w:hAnsi="Microsoft JhengHei"/>
-        </w:rPr>
-      </w:pPr>
-    </w:p>
-    <w:p>
-      <w:pPr>
+        <w:pStyle w:val="Normal"/>
+        <w:rPr>
+          <w:rFonts w:ascii="Microsoft JhengHei" w:hAnsi="Microsoft JhengHei"/>
+        </w:rPr>
+      </w:pPr>
+      <w:r>
+        <w:rPr/>
+      </w:r>
+    </w:p>
+    <w:p>
+      <w:pPr>
+        <w:pStyle w:val="Normal"/>
+        <w:rPr>
+          <w:rFonts w:ascii="Microsoft JhengHei" w:hAnsi="Microsoft JhengHei"/>
+        </w:rPr>
+      </w:pPr>
+      <w:r>
+        <w:rPr>
+          <w:rFonts w:ascii="Microsoft JhengHei" w:hAnsi="Microsoft JhengHei"/>
+        </w:rPr>
+        <w:t>Version 8/8{</w:t>
+      </w:r>
+    </w:p>
+    <w:p>
+      <w:pPr>
+        <w:pStyle w:val="Normal"/>
+        <w:rPr>
+          <w:rFonts w:ascii="Microsoft JhengHei" w:hAnsi="Microsoft JhengHei"/>
+        </w:rPr>
+      </w:pPr>
+      <w:r>
+        <w:rPr>
+          <w:rFonts w:ascii="Microsoft JhengHei" w:hAnsi="Microsoft JhengHei"/>
+        </w:rPr>
+        <w:t>Add comments</w:t>
+      </w:r>
+    </w:p>
+    <w:p>
+      <w:pPr>
+        <w:pStyle w:val="Normal"/>
+        <w:rPr>
+          <w:rFonts w:ascii="Microsoft JhengHei" w:hAnsi="Microsoft JhengHei"/>
+        </w:rPr>
+      </w:pPr>
+      <w:r>
+        <w:rPr>
+          <w:rFonts w:ascii="Microsoft JhengHei" w:hAnsi="Microsoft JhengHei"/>
+        </w:rPr>
+        <w:t>finish docu</w:t>
+      </w:r>
+    </w:p>
+    <w:p>
+      <w:pPr>
+        <w:pStyle w:val="Normal"/>
+        <w:rPr>
+          <w:rFonts w:ascii="Microsoft JhengHei" w:hAnsi="Microsoft JhengHei"/>
+        </w:rPr>
+      </w:pPr>
+      <w:r>
+        <w:rPr>
+          <w:rFonts w:ascii="Microsoft JhengHei" w:hAnsi="Microsoft JhengHei"/>
+        </w:rPr>
+        <w:t>fix logic</w:t>
+      </w:r>
+    </w:p>
+    <w:p>
+      <w:pPr>
+        <w:pStyle w:val="Normal"/>
+        <w:rPr>
+          <w:rFonts w:ascii="Microsoft JhengHei" w:hAnsi="Microsoft JhengHei"/>
+        </w:rPr>
+      </w:pPr>
+      <w:r>
+        <w:rPr>
+          <w:rFonts w:ascii="Microsoft JhengHei" w:hAnsi="Microsoft JhengHei"/>
+        </w:rPr>
+        <w:t>fix visual aspects</w:t>
+      </w:r>
+    </w:p>
+    <w:p>
+      <w:pPr>
+        <w:pStyle w:val="Normal"/>
+        <w:rPr>
+          <w:rFonts w:ascii="Microsoft JhengHei" w:hAnsi="Microsoft JhengHei"/>
+        </w:rPr>
+      </w:pPr>
+      <w:r>
+        <w:rPr>
+          <w:rFonts w:ascii="Microsoft JhengHei" w:hAnsi="Microsoft JhengHei"/>
+        </w:rPr>
+        <w:t>enjoy the game that was made :)</w:t>
+      </w:r>
+    </w:p>
+    <w:p>
+      <w:pPr>
+        <w:pStyle w:val="Normal"/>
         <w:rPr>
           <w:rFonts w:ascii="Microsoft JhengHei" w:hAnsi="Microsoft JhengHei"/>
         </w:rPr>
@@ -650,143 +1033,25 @@
         <w:t>}</w:t>
       </w:r>
     </w:p>
-    <w:p>
-      <w:pPr>
-        <w:rPr>
-          <w:rFonts w:ascii="Microsoft JhengHei" w:hAnsi="Microsoft JhengHei"/>
-        </w:rPr>
-      </w:pPr>
-    </w:p>
-    <w:p>
-      <w:pPr>
-        <w:rPr>
-          <w:rFonts w:ascii="Microsoft JhengHei" w:hAnsi="Microsoft JhengHei"/>
-        </w:rPr>
-      </w:pPr>
-      <w:r>
-        <w:rPr>
-          <w:rFonts w:ascii="Microsoft JhengHei" w:hAnsi="Microsoft JhengHei"/>
-        </w:rPr>
-        <w:t>Version 7/8{</w:t>
-      </w:r>
-    </w:p>
-    <w:p>
-      <w:pPr>
-        <w:rPr>
-          <w:rFonts w:ascii="Microsoft JhengHei" w:hAnsi="Microsoft JhengHei"/>
-        </w:rPr>
-      </w:pPr>
-      <w:r>
-        <w:rPr>
-          <w:rFonts w:ascii="Microsoft JhengHei" w:hAnsi="Microsoft JhengHei"/>
-        </w:rPr>
-        <w:t>Clean up card click detection</w:t>
-      </w:r>
-    </w:p>
-    <w:p>
-      <w:pPr>
-        <w:rPr>
-          <w:rFonts w:ascii="Microsoft JhengHei" w:hAnsi="Microsoft JhengHei"/>
-        </w:rPr>
-      </w:pPr>
-      <w:r>
-        <w:rPr>
-          <w:rFonts w:ascii="Microsoft JhengHei" w:hAnsi="Microsoft JhengHei"/>
-        </w:rPr>
-        <w:t>Finished card dropping function</w:t>
-      </w:r>
-    </w:p>
-    <w:p>
-      <w:pPr>
-        <w:rPr>
-          <w:rFonts w:ascii="Microsoft JhengHei" w:hAnsi="Microsoft JhengHei"/>
-        </w:rPr>
-      </w:pPr>
-    </w:p>
-    <w:p>
-      <w:pPr>
-        <w:rPr>
-          <w:rFonts w:ascii="Microsoft JhengHei" w:hAnsi="Microsoft JhengHei"/>
-        </w:rPr>
-      </w:pPr>
-    </w:p>
-    <w:p>
-      <w:pPr>
-        <w:rPr>
-          <w:rFonts w:ascii="Microsoft JhengHei" w:hAnsi="Microsoft JhengHei"/>
-        </w:rPr>
-      </w:pPr>
-    </w:p>
-    <w:p>
-      <w:pPr>
-        <w:rPr>
-          <w:rFonts w:ascii="Microsoft JhengHei" w:hAnsi="Microsoft JhengHei"/>
-        </w:rPr>
-      </w:pPr>
-      <w:r>
-        <w:rPr>
-          <w:rFonts w:ascii="Microsoft JhengHei" w:hAnsi="Microsoft JhengHei"/>
-        </w:rPr>
-        <w:lastRenderedPageBreak/>
-        <w:t>TODO:</w:t>
-      </w:r>
-    </w:p>
-    <w:p>
-      <w:pPr>
-        <w:rPr>
-          <w:rFonts w:ascii="Microsoft JhengHei" w:hAnsi="Microsoft JhengHei"/>
-        </w:rPr>
-      </w:pPr>
-      <w:r>
-        <w:rPr>
-          <w:rFonts w:ascii="Microsoft JhengHei" w:hAnsi="Microsoft JhengHei"/>
-        </w:rPr>
-        <w:t>Add logic like moving cards to Ace Piles.</w:t>
-      </w:r>
-    </w:p>
-    <w:p>
-      <w:pPr>
-        <w:rPr>
-          <w:rFonts w:ascii="Microsoft JhengHei" w:hAnsi="Microsoft JhengHei"/>
-        </w:rPr>
-      </w:pPr>
-      <w:r>
-        <w:rPr>
-          <w:rFonts w:ascii="Microsoft JhengHei" w:hAnsi="Microsoft JhengHei"/>
-        </w:rPr>
-        <w:t>Fix up visual aspects like moving card from piles</w:t>
-      </w:r>
-    </w:p>
-    <w:p>
-      <w:pPr>
-        <w:rPr>
-          <w:rFonts w:ascii="Microsoft JhengHei" w:hAnsi="Microsoft JhengHei"/>
-        </w:rPr>
-      </w:pPr>
-      <w:r>
-        <w:rPr>
-          <w:rFonts w:ascii="Microsoft JhengHei" w:hAnsi="Microsoft JhengHei"/>
-        </w:rPr>
-        <w:t>}</w:t>
-      </w:r>
-    </w:p>
     <w:sectPr>
+      <w:type w:val="nextPage"/>
       <w:pgSz w:w="12240" w:h="15840"/>
-      <w:pgMar w:top="1134" w:right="1134" w:bottom="1134" w:left="1134" w:header="0" w:footer="0" w:gutter="0"/>
-      <w:cols w:space="720"/>
-      <w:formProt w:val="0"/>
-      <w:docGrid w:linePitch="100"/>
+      <w:pgMar w:left="1134" w:right="1134" w:gutter="0" w:header="0" w:top="1134" w:footer="0" w:bottom="1134"/>
+      <w:pgNumType w:fmt="decimal"/>
+      <w:formProt w:val="false"/>
+      <w:textDirection w:val="lrTb"/>
+      <w:docGrid w:type="default" w:linePitch="100" w:charSpace="0"/>
     </w:sectPr>
   </w:body>
 </w:document>
 </file>
 
 <file path=word/styles.xml><?xml version="1.0" encoding="utf-8"?>
-<w:styles xmlns:mc="http://schemas.openxmlformats.org/markup-compatibility/2006" xmlns:r="http://schemas.openxmlformats.org/officeDocument/2006/relationships" xmlns:w="http://schemas.openxmlformats.org/wordprocessingml/2006/main" xmlns:w14="http://schemas.microsoft.com/office/word/2010/wordml" xmlns:w15="http://schemas.microsoft.com/office/word/2012/wordml" xmlns:w16cex="http://schemas.microsoft.com/office/word/2018/wordml/cex" xmlns:w16cid="http://schemas.microsoft.com/office/word/2016/wordml/cid" xmlns:w16="http://schemas.microsoft.com/office/word/2018/wordml" xmlns:w16sdtdh="http://schemas.microsoft.com/office/word/2020/wordml/sdtdatahash" xmlns:w16se="http://schemas.microsoft.com/office/word/2015/wordml/symex" mc:Ignorable="w14 w15 w16se w16cid w16 w16cex w16sdtdh">
+<w:styles xmlns:w="http://schemas.openxmlformats.org/wordprocessingml/2006/main" xmlns:w14="http://schemas.microsoft.com/office/word/2010/wordml" xmlns:mc="http://schemas.openxmlformats.org/markup-compatibility/2006" mc:Ignorable="w14">
   <w:docDefaults>
     <w:rPrDefault>
       <w:rPr>
-        <w:rFonts w:ascii="Liberation Serif" w:eastAsia="NSimSun" w:hAnsi="Liberation Serif" w:cs="Lucida Sans"/>
+        <w:rFonts w:ascii="Liberation Serif" w:hAnsi="Liberation Serif" w:eastAsia="NSimSun" w:cs="Lucida Sans"/>
         <w:kern w:val="2"/>
         <w:sz w:val="24"/>
         <w:szCs w:val="24"/>
@@ -795,21 +1060,21 @@
     </w:rPrDefault>
     <w:pPrDefault>
       <w:pPr>
-        <w:suppressAutoHyphens/>
+        <w:suppressAutoHyphens w:val="true"/>
       </w:pPr>
     </w:pPrDefault>
   </w:docDefaults>
   <w:latentStyles w:defLockedState="0" w:defUIPriority="99" w:defSemiHidden="0" w:defUnhideWhenUsed="0" w:defQFormat="0" w:count="376">
     <w:lsdException w:name="Normal" w:uiPriority="0" w:qFormat="1"/>
     <w:lsdException w:name="heading 1" w:uiPriority="9" w:qFormat="1"/>
-    <w:lsdException w:name="heading 2" w:semiHidden="1" w:uiPriority="9" w:unhideWhenUsed="1" w:qFormat="1"/>
-    <w:lsdException w:name="heading 3" w:semiHidden="1" w:uiPriority="9" w:unhideWhenUsed="1" w:qFormat="1"/>
-    <w:lsdException w:name="heading 4" w:semiHidden="1" w:uiPriority="9" w:unhideWhenUsed="1" w:qFormat="1"/>
-    <w:lsdException w:name="heading 5" w:semiHidden="1" w:uiPriority="9" w:unhideWhenUsed="1" w:qFormat="1"/>
-    <w:lsdException w:name="heading 6" w:semiHidden="1" w:uiPriority="9" w:unhideWhenUsed="1" w:qFormat="1"/>
-    <w:lsdException w:name="heading 7" w:semiHidden="1" w:uiPriority="9" w:unhideWhenUsed="1" w:qFormat="1"/>
-    <w:lsdException w:name="heading 8" w:semiHidden="1" w:uiPriority="9" w:unhideWhenUsed="1" w:qFormat="1"/>
-    <w:lsdException w:name="heading 9" w:semiHidden="1" w:uiPriority="9" w:unhideWhenUsed="1" w:qFormat="1"/>
+    <w:lsdException w:name="heading 2" w:uiPriority="9" w:semiHidden="1" w:unhideWhenUsed="1" w:qFormat="1"/>
+    <w:lsdException w:name="heading 3" w:uiPriority="9" w:semiHidden="1" w:unhideWhenUsed="1" w:qFormat="1"/>
+    <w:lsdException w:name="heading 4" w:uiPriority="9" w:semiHidden="1" w:unhideWhenUsed="1" w:qFormat="1"/>
+    <w:lsdException w:name="heading 5" w:uiPriority="9" w:semiHidden="1" w:unhideWhenUsed="1" w:qFormat="1"/>
+    <w:lsdException w:name="heading 6" w:uiPriority="9" w:semiHidden="1" w:unhideWhenUsed="1" w:qFormat="1"/>
+    <w:lsdException w:name="heading 7" w:uiPriority="9" w:semiHidden="1" w:unhideWhenUsed="1" w:qFormat="1"/>
+    <w:lsdException w:name="heading 8" w:uiPriority="9" w:semiHidden="1" w:unhideWhenUsed="1" w:qFormat="1"/>
+    <w:lsdException w:name="heading 9" w:uiPriority="9" w:semiHidden="1" w:unhideWhenUsed="1" w:qFormat="1"/>
     <w:lsdException w:name="index 1" w:semiHidden="1" w:unhideWhenUsed="1"/>
     <w:lsdException w:name="index 2" w:semiHidden="1" w:unhideWhenUsed="1"/>
     <w:lsdException w:name="index 3" w:semiHidden="1" w:unhideWhenUsed="1"/>
@@ -819,22 +1084,22 @@
     <w:lsdException w:name="index 7" w:semiHidden="1" w:unhideWhenUsed="1"/>
     <w:lsdException w:name="index 8" w:semiHidden="1" w:unhideWhenUsed="1"/>
     <w:lsdException w:name="index 9" w:semiHidden="1" w:unhideWhenUsed="1"/>
-    <w:lsdException w:name="toc 1" w:semiHidden="1" w:uiPriority="39" w:unhideWhenUsed="1"/>
-    <w:lsdException w:name="toc 2" w:semiHidden="1" w:uiPriority="39" w:unhideWhenUsed="1"/>
-    <w:lsdException w:name="toc 3" w:semiHidden="1" w:uiPriority="39" w:unhideWhenUsed="1"/>
-    <w:lsdException w:name="toc 4" w:semiHidden="1" w:uiPriority="39" w:unhideWhenUsed="1"/>
-    <w:lsdException w:name="toc 5" w:semiHidden="1" w:uiPriority="39" w:unhideWhenUsed="1"/>
-    <w:lsdException w:name="toc 6" w:semiHidden="1" w:uiPriority="39" w:unhideWhenUsed="1"/>
-    <w:lsdException w:name="toc 7" w:semiHidden="1" w:uiPriority="39" w:unhideWhenUsed="1"/>
-    <w:lsdException w:name="toc 8" w:semiHidden="1" w:uiPriority="39" w:unhideWhenUsed="1"/>
-    <w:lsdException w:name="toc 9" w:semiHidden="1" w:uiPriority="39" w:unhideWhenUsed="1"/>
+    <w:lsdException w:name="toc 1" w:uiPriority="39" w:semiHidden="1" w:unhideWhenUsed="1"/>
+    <w:lsdException w:name="toc 2" w:uiPriority="39" w:semiHidden="1" w:unhideWhenUsed="1"/>
+    <w:lsdException w:name="toc 3" w:uiPriority="39" w:semiHidden="1" w:unhideWhenUsed="1"/>
+    <w:lsdException w:name="toc 4" w:uiPriority="39" w:semiHidden="1" w:unhideWhenUsed="1"/>
+    <w:lsdException w:name="toc 5" w:uiPriority="39" w:semiHidden="1" w:unhideWhenUsed="1"/>
+    <w:lsdException w:name="toc 6" w:uiPriority="39" w:semiHidden="1" w:unhideWhenUsed="1"/>
+    <w:lsdException w:name="toc 7" w:uiPriority="39" w:semiHidden="1" w:unhideWhenUsed="1"/>
+    <w:lsdException w:name="toc 8" w:uiPriority="39" w:semiHidden="1" w:unhideWhenUsed="1"/>
+    <w:lsdException w:name="toc 9" w:uiPriority="39" w:semiHidden="1" w:unhideWhenUsed="1"/>
     <w:lsdException w:name="Normal Indent" w:semiHidden="1" w:unhideWhenUsed="1"/>
     <w:lsdException w:name="footnote text" w:semiHidden="1" w:unhideWhenUsed="1"/>
     <w:lsdException w:name="annotation text" w:semiHidden="1" w:unhideWhenUsed="1"/>
     <w:lsdException w:name="header" w:semiHidden="1" w:unhideWhenUsed="1"/>
     <w:lsdException w:name="footer" w:semiHidden="1" w:unhideWhenUsed="1"/>
     <w:lsdException w:name="index heading" w:semiHidden="1" w:unhideWhenUsed="1"/>
-    <w:lsdException w:name="caption" w:semiHidden="1" w:uiPriority="35" w:unhideWhenUsed="1" w:qFormat="1"/>
+    <w:lsdException w:name="caption" w:uiPriority="35" w:semiHidden="1" w:unhideWhenUsed="1" w:qFormat="1"/>
     <w:lsdException w:name="table of figures" w:semiHidden="1" w:unhideWhenUsed="1"/>
     <w:lsdException w:name="envelope address" w:semiHidden="1" w:unhideWhenUsed="1"/>
     <w:lsdException w:name="envelope return" w:semiHidden="1" w:unhideWhenUsed="1"/>
@@ -865,7 +1130,7 @@
     <w:lsdException w:name="Title" w:uiPriority="10" w:qFormat="1"/>
     <w:lsdException w:name="Closing" w:semiHidden="1" w:unhideWhenUsed="1"/>
     <w:lsdException w:name="Signature" w:semiHidden="1" w:unhideWhenUsed="1"/>
-    <w:lsdException w:name="Default Paragraph Font" w:semiHidden="1" w:uiPriority="1" w:unhideWhenUsed="1"/>
+    <w:lsdException w:name="Default Paragraph Font" w:uiPriority="1" w:semiHidden="1" w:unhideWhenUsed="1"/>
     <w:lsdException w:name="Body Text" w:semiHidden="1" w:unhideWhenUsed="1"/>
     <w:lsdException w:name="Body Text Indent" w:semiHidden="1" w:unhideWhenUsed="1"/>
     <w:lsdException w:name="List Continue" w:semiHidden="1" w:unhideWhenUsed="1"/>
@@ -1065,8 +1330,8 @@
     <w:lsdException w:name="Subtle Reference" w:uiPriority="31" w:qFormat="1"/>
     <w:lsdException w:name="Intense Reference" w:uiPriority="32" w:qFormat="1"/>
     <w:lsdException w:name="Book Title" w:uiPriority="33" w:qFormat="1"/>
-    <w:lsdException w:name="Bibliography" w:semiHidden="1" w:uiPriority="37" w:unhideWhenUsed="1"/>
-    <w:lsdException w:name="TOC Heading" w:semiHidden="1" w:uiPriority="39" w:unhideWhenUsed="1" w:qFormat="1"/>
+    <w:lsdException w:name="Bibliography" w:uiPriority="37" w:semiHidden="1" w:unhideWhenUsed="1"/>
+    <w:lsdException w:name="TOC Heading" w:uiPriority="39" w:semiHidden="1" w:unhideWhenUsed="1" w:qFormat="1"/>
     <w:lsdException w:name="Plain Table 1" w:uiPriority="41"/>
     <w:lsdException w:name="Plain Table 2" w:uiPriority="42"/>
     <w:lsdException w:name="Plain Table 3" w:uiPriority="43"/>
@@ -1177,64 +1442,88 @@
     <w:lsdException w:name="Unresolved Mention" w:semiHidden="1" w:unhideWhenUsed="1"/>
     <w:lsdException w:name="Smart Link" w:semiHidden="1" w:unhideWhenUsed="1"/>
   </w:latentStyles>
-  <w:style w:type="paragraph" w:default="1" w:styleId="Normal">
+  <w:style w:type="paragraph" w:styleId="Normal" w:default="1">
     <w:name w:val="Normal"/>
     <w:qFormat/>
+    <w:pPr>
+      <w:widowControl/>
+      <w:suppressAutoHyphens w:val="true"/>
+      <w:bidi w:val="0"/>
+      <w:spacing w:before="0" w:after="0"/>
+      <w:jc w:val="start"/>
+    </w:pPr>
+    <w:rPr>
+      <w:rFonts w:ascii="Liberation Serif" w:hAnsi="Liberation Serif" w:eastAsia="NSimSun" w:cs="Lucida Sans"/>
+      <w:color w:val="auto"/>
+      <w:kern w:val="2"/>
+      <w:sz w:val="24"/>
+      <w:szCs w:val="24"/>
+      <w:lang w:val="en-US" w:eastAsia="zh-CN" w:bidi="hi-IN"/>
+    </w:rPr>
   </w:style>
-  <w:style w:type="character" w:default="1" w:styleId="DefaultParagraphFont">
+  <w:style w:type="character" w:styleId="DefaultParagraphFont" w:default="1">
     <w:name w:val="Default Paragraph Font"/>
     <w:uiPriority w:val="1"/>
     <w:semiHidden/>
     <w:unhideWhenUsed/>
+    <w:qFormat/>
+    <w:rPr/>
   </w:style>
-  <w:style w:type="table" w:default="1" w:styleId="TableNormal">
-    <w:name w:val="Normal Table"/>
-    <w:uiPriority w:val="99"/>
-    <w:semiHidden/>
-    <w:unhideWhenUsed/>
-    <w:tblPr>
-      <w:tblInd w:w="0" w:type="dxa"/>
-      <w:tblCellMar>
-        <w:top w:w="0" w:type="dxa"/>
-        <w:left w:w="108" w:type="dxa"/>
-        <w:bottom w:w="0" w:type="dxa"/>
-        <w:right w:w="108" w:type="dxa"/>
-      </w:tblCellMar>
-    </w:tblPr>
-  </w:style>
-  <w:style w:type="numbering" w:default="1" w:styleId="NoList">
-    <w:name w:val="No List"/>
-    <w:uiPriority w:val="99"/>
-    <w:semiHidden/>
-    <w:unhideWhenUsed/>
-  </w:style>
-  <w:style w:type="paragraph" w:customStyle="1" w:styleId="Heading">
+  <w:style w:type="paragraph" w:styleId="Heading" w:customStyle="1">
     <w:name w:val="Heading"/>
     <w:basedOn w:val="Normal"/>
-    <w:next w:val="BodyText"/>
+    <w:next w:val="TextBody"/>
     <w:qFormat/>
     <w:pPr>
-      <w:keepNext/>
+      <w:keepNext w:val="true"/>
       <w:spacing w:before="240" w:after="120"/>
     </w:pPr>
     <w:rPr>
-      <w:rFonts w:ascii="Liberation Sans" w:eastAsia="Microsoft YaHei" w:hAnsi="Liberation Sans"/>
+      <w:rFonts w:ascii="Liberation Sans" w:hAnsi="Liberation Sans" w:eastAsia="Microsoft YaHei"/>
       <w:sz w:val="28"/>
       <w:szCs w:val="28"/>
     </w:rPr>
   </w:style>
-  <w:style w:type="paragraph" w:styleId="BodyText">
+  <w:style w:type="paragraph" w:styleId="TextBody">
     <w:name w:val="Body Text"/>
     <w:basedOn w:val="Normal"/>
     <w:pPr>
-      <w:spacing w:after="140" w:line="276" w:lineRule="auto"/>
+      <w:spacing w:lineRule="auto" w:line="276" w:before="0" w:after="140"/>
     </w:pPr>
+    <w:rPr/>
   </w:style>
   <w:style w:type="paragraph" w:styleId="List">
     <w:name w:val="List"/>
-    <w:basedOn w:val="BodyText"/>
+    <w:basedOn w:val="TextBody"/>
+    <w:pPr/>
+    <w:rPr/>
   </w:style>
   <w:style w:type="paragraph" w:styleId="Caption">
+    <w:name w:val="Caption"/>
+    <w:basedOn w:val="Normal"/>
+    <w:qFormat/>
+    <w:pPr>
+      <w:suppressLineNumbers/>
+      <w:spacing w:before="120" w:after="120"/>
+    </w:pPr>
+    <w:rPr>
+      <w:rFonts w:cs="Arial"/>
+      <w:i/>
+      <w:iCs/>
+      <w:sz w:val="24"/>
+      <w:szCs w:val="24"/>
+    </w:rPr>
+  </w:style>
+  <w:style w:type="paragraph" w:styleId="Index" w:customStyle="1">
+    <w:name w:val="Index"/>
+    <w:basedOn w:val="Normal"/>
+    <w:qFormat/>
+    <w:pPr>
+      <w:suppressLineNumbers/>
+    </w:pPr>
+    <w:rPr/>
+  </w:style>
+  <w:style w:type="paragraph" w:styleId="Caption1">
     <w:name w:val="caption"/>
     <w:basedOn w:val="Normal"/>
     <w:qFormat/>
@@ -1247,13 +1536,26 @@
       <w:iCs/>
     </w:rPr>
   </w:style>
-  <w:style w:type="paragraph" w:customStyle="1" w:styleId="Index">
-    <w:name w:val="Index"/>
-    <w:basedOn w:val="Normal"/>
+  <w:style w:type="numbering" w:styleId="NoList" w:default="1">
+    <w:name w:val="No List"/>
+    <w:uiPriority w:val="99"/>
+    <w:semiHidden/>
+    <w:unhideWhenUsed/>
     <w:qFormat/>
-    <w:pPr>
-      <w:suppressLineNumbers/>
-    </w:pPr>
+  </w:style>
+  <w:style w:type="table" w:default="1" w:styleId="TableNormal">
+    <w:name w:val="Normal Table"/>
+    <w:uiPriority w:val="99"/>
+    <w:semiHidden/>
+    <w:unhideWhenUsed/>
+    <w:tblPr>
+      <w:tblCellMar>
+        <w:top w:w="0" w:type="dxa"/>
+        <w:left w:w="108" w:type="dxa"/>
+        <w:bottom w:w="0" w:type="dxa"/>
+        <w:right w:w="108" w:type="dxa"/>
+      </w:tblCellMar>
+    </w:tblPr>
   </w:style>
 </w:styles>
 </file>

</xml_diff>